<commit_message>
add 1d fdtd document
</commit_message>
<xml_diff>
--- a/numerical method for 1d fdtd.docx
+++ b/numerical method for 1d fdtd.docx
@@ -1,21 +1,78 @@
 
 <file path=word/document.xml><?xml version="1.0" encoding="utf-8"?>
-<w:document xmlns:wpc="http://schemas.microsoft.com/office/word/2010/wordprocessingCanvas" xmlns:cx="http://schemas.microsoft.com/office/drawing/2014/chartex" xmlns:cx1="http://schemas.microsoft.com/office/drawing/2015/9/8/chartex" xmlns:cx2="http://schemas.microsoft.com/office/drawing/2015/10/21/chartex" xmlns:cx3="http://schemas.microsoft.com/office/drawing/2016/5/9/chartex" xmlns:cx4="http://schemas.microsoft.com/office/drawing/2016/5/10/chartex" xmlns:cx5="http://schemas.microsoft.com/office/drawing/2016/5/11/chartex" xmlns:cx6="http://schemas.microsoft.com/office/drawing/2016/5/12/chartex" xmlns:cx7="http://schemas.microsoft.com/office/drawing/2016/5/13/chartex" xmlns:cx8="http://schemas.microsoft.com/office/drawing/2016/5/14/chartex" xmlns:mc="http://schemas.openxmlformats.org/markup-compatibility/2006" xmlns:aink="http://schemas.microsoft.com/office/drawing/2016/ink" xmlns:am3d="http://schemas.microsoft.com/office/drawing/2017/model3d" xmlns:o="urn:schemas-microsoft-com:office:office" xmlns:r="http://schemas.openxmlformats.org/officeDocument/2006/relationships" xmlns:m="http://schemas.openxmlformats.org/officeDocument/2006/math" xmlns:v="urn:schemas-microsoft-com:vml" xmlns:wp14="http://schemas.microsoft.com/office/word/2010/wordprocessingDrawing" xmlns:wp="http://schemas.openxmlformats.org/drawingml/2006/wordprocessingDrawing" xmlns:w10="urn:schemas-microsoft-com:office:word" xmlns:w="http://schemas.openxmlformats.org/wordprocessingml/2006/main" xmlns:w14="http://schemas.microsoft.com/office/word/2010/wordml" xmlns:w15="http://schemas.microsoft.com/office/word/2012/wordml" xmlns:w16cid="http://schemas.microsoft.com/office/word/2016/wordml/cid" xmlns:w16se="http://schemas.microsoft.com/office/word/2015/wordml/symex" xmlns:wpg="http://schemas.microsoft.com/office/word/2010/wordprocessingGroup" xmlns:wpi="http://schemas.microsoft.com/office/word/2010/wordprocessingInk" xmlns:wne="http://schemas.microsoft.com/office/word/2006/wordml" xmlns:wps="http://schemas.microsoft.com/office/word/2010/wordprocessingShape" mc:Ignorable="w14 w15 w16se w16cid wp14">
+<w:document xmlns:wpc="http://schemas.microsoft.com/office/word/2010/wordprocessingCanvas" xmlns:cx="http://schemas.microsoft.com/office/drawing/2014/chartex" xmlns:cx1="http://schemas.microsoft.com/office/drawing/2015/9/8/chartex" xmlns:cx2="http://schemas.microsoft.com/office/drawing/2015/10/21/chartex" xmlns:cx3="http://schemas.microsoft.com/office/drawing/2016/5/9/chartex" xmlns:cx4="http://schemas.microsoft.com/office/drawing/2016/5/10/chartex" xmlns:cx5="http://schemas.microsoft.com/office/drawing/2016/5/11/chartex" xmlns:cx6="http://schemas.microsoft.com/office/drawing/2016/5/12/chartex" xmlns:cx7="http://schemas.microsoft.com/office/drawing/2016/5/13/chartex" xmlns:cx8="http://schemas.microsoft.com/office/drawing/2016/5/14/chartex" xmlns:mc="http://schemas.openxmlformats.org/markup-compatibility/2006" xmlns:aink="http://schemas.microsoft.com/office/drawing/2016/ink" xmlns:am3d="http://schemas.microsoft.com/office/drawing/2017/model3d" xmlns:o="urn:schemas-microsoft-com:office:office" xmlns:oel="http://schemas.microsoft.com/office/2019/extlst" xmlns:r="http://schemas.openxmlformats.org/officeDocument/2006/relationships" xmlns:m="http://schemas.openxmlformats.org/officeDocument/2006/math" xmlns:v="urn:schemas-microsoft-com:vml" xmlns:wp14="http://schemas.microsoft.com/office/word/2010/wordprocessingDrawing" xmlns:wp="http://schemas.openxmlformats.org/drawingml/2006/wordprocessingDrawing" xmlns:w10="urn:schemas-microsoft-com:office:word" xmlns:w="http://schemas.openxmlformats.org/wordprocessingml/2006/main" xmlns:w14="http://schemas.microsoft.com/office/word/2010/wordml" xmlns:w15="http://schemas.microsoft.com/office/word/2012/wordml" xmlns:w16cex="http://schemas.microsoft.com/office/word/2018/wordml/cex" xmlns:w16cid="http://schemas.microsoft.com/office/word/2016/wordml/cid" xmlns:w16="http://schemas.microsoft.com/office/word/2018/wordml" xmlns:w16du="http://schemas.microsoft.com/office/word/2023/wordml/word16du" xmlns:w16sdtdh="http://schemas.microsoft.com/office/word/2020/wordml/sdtdatahash" xmlns:w16se="http://schemas.microsoft.com/office/word/2015/wordml/symex" xmlns:wpg="http://schemas.microsoft.com/office/word/2010/wordprocessingGroup" xmlns:wpi="http://schemas.microsoft.com/office/word/2010/wordprocessingInk" xmlns:wne="http://schemas.microsoft.com/office/word/2006/wordml" xmlns:wps="http://schemas.microsoft.com/office/word/2010/wordprocessingShape" mc:Ignorable="w14 w15 w16se w16cid w16 w16cex w16sdtdh w16du wp14">
   <w:body>
     <w:p>
       <w:pPr>
         <w:jc w:val="center"/>
       </w:pPr>
       <w:r>
-        <w:t xml:space="preserve">Numerical method for 1d </w:t>
+        <w:t>Numerical method for 1d fdtd simulation in plasma</w:t>
       </w:r>
-      <w:proofErr w:type="spellStart"/>
+    </w:p>
+    <w:p>
+      <w:pPr>
+        <w:rPr>
+          <w:rFonts w:hint="eastAsia"/>
+        </w:rPr>
+      </w:pPr>
       <w:r>
-        <w:t>fdtd</w:t>
+        <w:rPr>
+          <w:rFonts w:hint="eastAsia"/>
+        </w:rPr>
+        <w:t xml:space="preserve">1.Solve Maxwell equation </w:t>
       </w:r>
-      <w:proofErr w:type="spellEnd"/>
       <w:r>
-        <w:t xml:space="preserve"> simulation in plasma</w:t>
+        <w:rPr>
+          <w:rFonts w:hint="eastAsia"/>
+        </w:rPr>
+        <w:t>in</w:t>
+      </w:r>
+      <w:r>
+        <w:rPr>
+          <w:rFonts w:hint="eastAsia"/>
+        </w:rPr>
+        <w:t xml:space="preserve"> frequency </w:t>
+      </w:r>
+      <w:r>
+        <w:rPr>
+          <w:rFonts w:hint="eastAsia"/>
+        </w:rPr>
+        <w:t>domain</w:t>
+      </w:r>
+    </w:p>
+    <w:p>
+      <w:pPr>
+        <w:rPr>
+          <w:rFonts w:hint="eastAsia"/>
+        </w:rPr>
+      </w:pPr>
+      <w:r>
+        <w:rPr>
+          <w:rFonts w:hint="eastAsia"/>
+        </w:rPr>
+        <w:t>2.</w:t>
+      </w:r>
+      <w:r>
+        <w:t>Solve Maxwell</w:t>
+      </w:r>
+      <w:r>
+        <w:rPr>
+          <w:rFonts w:hint="eastAsia"/>
+        </w:rPr>
+        <w:t xml:space="preserve"> equation </w:t>
+      </w:r>
+      <w:r>
+        <w:rPr>
+          <w:rFonts w:hint="eastAsia"/>
+        </w:rPr>
+        <w:t>in</w:t>
+      </w:r>
+      <w:r>
+        <w:rPr>
+          <w:rFonts w:hint="eastAsia"/>
+        </w:rPr>
+        <w:t xml:space="preserve"> time domain </w:t>
       </w:r>
     </w:p>
     <w:p>
@@ -41,52 +98,32 @@
             </w:rPr>
             <m:t>×E=-</m:t>
           </m:r>
-          <m:f>
-            <m:fPr>
-              <m:ctrlPr>
-                <w:rPr>
-                  <w:rFonts w:ascii="Cambria Math" w:hAnsi="Cambria Math"/>
-                  <w:i/>
-                </w:rPr>
-              </m:ctrlPr>
-            </m:fPr>
-            <m:num>
-              <m:r>
-                <w:rPr>
-                  <w:rFonts w:ascii="Cambria Math" w:hAnsi="Cambria Math"/>
-                </w:rPr>
-                <m:t>1</m:t>
-              </m:r>
-            </m:num>
-            <m:den>
-              <m:sSub>
-                <m:sSubPr>
-                  <m:ctrlPr>
-                    <w:rPr>
-                      <w:rFonts w:ascii="Cambria Math" w:hAnsi="Cambria Math"/>
-                      <w:i/>
-                    </w:rPr>
-                  </m:ctrlPr>
-                </m:sSubPr>
-                <m:e>
-                  <m:r>
-                    <w:rPr>
-                      <w:rFonts w:ascii="Cambria Math" w:hAnsi="Cambria Math"/>
-                    </w:rPr>
-                    <m:t>μ</m:t>
-                  </m:r>
-                </m:e>
-                <m:sub>
-                  <m:r>
-                    <w:rPr>
-                      <w:rFonts w:ascii="Cambria Math" w:hAnsi="Cambria Math"/>
-                    </w:rPr>
-                    <m:t>0</m:t>
-                  </m:r>
-                </m:sub>
-              </m:sSub>
-            </m:den>
-          </m:f>
+          <m:sSub>
+            <m:sSubPr>
+              <m:ctrlPr>
+                <w:rPr>
+                  <w:rFonts w:ascii="Cambria Math" w:hAnsi="Cambria Math"/>
+                  <w:i/>
+                </w:rPr>
+              </m:ctrlPr>
+            </m:sSubPr>
+            <m:e>
+              <m:r>
+                <w:rPr>
+                  <w:rFonts w:ascii="Cambria Math" w:hAnsi="Cambria Math"/>
+                </w:rPr>
+                <m:t>μ</m:t>
+              </m:r>
+            </m:e>
+            <m:sub>
+              <m:r>
+                <w:rPr>
+                  <w:rFonts w:ascii="Cambria Math" w:hAnsi="Cambria Math"/>
+                </w:rPr>
+                <m:t>0</m:t>
+              </m:r>
+            </m:sub>
+          </m:sSub>
           <m:f>
             <m:fPr>
               <m:ctrlPr>
@@ -339,6 +376,32 @@
     <w:p>
       <m:oMathPara>
         <m:oMath>
+          <m:sSub>
+            <m:sSubPr>
+              <m:ctrlPr>
+                <w:rPr>
+                  <w:rFonts w:ascii="Cambria Math" w:hAnsi="Cambria Math"/>
+                  <w:i/>
+                </w:rPr>
+              </m:ctrlPr>
+            </m:sSubPr>
+            <m:e>
+              <m:r>
+                <w:rPr>
+                  <w:rFonts w:ascii="Cambria Math" w:hAnsi="Cambria Math"/>
+                </w:rPr>
+                <m:t>μ</m:t>
+              </m:r>
+            </m:e>
+            <m:sub>
+              <m:r>
+                <w:rPr>
+                  <w:rFonts w:ascii="Cambria Math" w:hAnsi="Cambria Math"/>
+                </w:rPr>
+                <m:t>0</m:t>
+              </m:r>
+            </m:sub>
+          </m:sSub>
           <m:f>
             <m:fPr>
               <m:ctrlPr>
@@ -397,6 +460,64 @@
             </w:rPr>
             <m:t>=-</m:t>
           </m:r>
+          <m:f>
+            <m:fPr>
+              <m:ctrlPr>
+                <w:rPr>
+                  <w:rFonts w:ascii="Cambria Math" w:hAnsi="Cambria Math"/>
+                  <w:i/>
+                </w:rPr>
+              </m:ctrlPr>
+            </m:fPr>
+            <m:num>
+              <m:r>
+                <w:rPr>
+                  <w:rFonts w:ascii="Cambria Math" w:hAnsi="Cambria Math"/>
+                </w:rPr>
+                <m:t>∂</m:t>
+              </m:r>
+              <m:sSub>
+                <m:sSubPr>
+                  <m:ctrlPr>
+                    <w:rPr>
+                      <w:rFonts w:ascii="Cambria Math" w:hAnsi="Cambria Math"/>
+                      <w:i/>
+                    </w:rPr>
+                  </m:ctrlPr>
+                </m:sSubPr>
+                <m:e>
+                  <m:r>
+                    <w:rPr>
+                      <w:rFonts w:ascii="Cambria Math" w:hAnsi="Cambria Math"/>
+                    </w:rPr>
+                    <m:t>E</m:t>
+                  </m:r>
+                </m:e>
+                <m:sub>
+                  <m:r>
+                    <w:rPr>
+                      <w:rFonts w:ascii="Cambria Math" w:hAnsi="Cambria Math"/>
+                    </w:rPr>
+                    <m:t>x</m:t>
+                  </m:r>
+                </m:sub>
+              </m:sSub>
+            </m:num>
+            <m:den>
+              <m:r>
+                <w:rPr>
+                  <w:rFonts w:ascii="Cambria Math" w:hAnsi="Cambria Math"/>
+                </w:rPr>
+                <m:t>∂z</m:t>
+              </m:r>
+            </m:den>
+          </m:f>
+        </m:oMath>
+      </m:oMathPara>
+    </w:p>
+    <w:p>
+      <m:oMathPara>
+        <m:oMath>
           <m:sSub>
             <m:sSubPr>
               <m:ctrlPr>
@@ -453,7 +574,7 @@
                     <w:rPr>
                       <w:rFonts w:ascii="Cambria Math" w:hAnsi="Cambria Math"/>
                     </w:rPr>
-                    <m:t>E</m:t>
+                    <m:t>H</m:t>
                   </m:r>
                 </m:e>
                 <m:sub>
@@ -462,232 +583,6 @@
                       <w:rFonts w:ascii="Cambria Math" w:hAnsi="Cambria Math"/>
                     </w:rPr>
                     <m:t>x</m:t>
-                  </m:r>
-                </m:sub>
-              </m:sSub>
-            </m:num>
-            <m:den>
-              <m:r>
-                <w:rPr>
-                  <w:rFonts w:ascii="Cambria Math" w:hAnsi="Cambria Math"/>
-                </w:rPr>
-                <m:t>∂z</m:t>
-              </m:r>
-            </m:den>
-          </m:f>
-        </m:oMath>
-      </m:oMathPara>
-    </w:p>
-    <w:p>
-      <m:oMathPara>
-        <m:oMath>
-          <m:f>
-            <m:fPr>
-              <m:ctrlPr>
-                <w:rPr>
-                  <w:rFonts w:ascii="Cambria Math" w:hAnsi="Cambria Math"/>
-                  <w:i/>
-                </w:rPr>
-              </m:ctrlPr>
-            </m:fPr>
-            <m:num>
-              <m:r>
-                <w:rPr>
-                  <w:rFonts w:ascii="Cambria Math" w:hAnsi="Cambria Math"/>
-                </w:rPr>
-                <m:t>∂</m:t>
-              </m:r>
-              <m:sSub>
-                <m:sSubPr>
-                  <m:ctrlPr>
-                    <w:rPr>
-                      <w:rFonts w:ascii="Cambria Math" w:hAnsi="Cambria Math"/>
-                      <w:i/>
-                    </w:rPr>
-                  </m:ctrlPr>
-                </m:sSubPr>
-                <m:e>
-                  <m:r>
-                    <w:rPr>
-                      <w:rFonts w:ascii="Cambria Math" w:hAnsi="Cambria Math"/>
-                    </w:rPr>
-                    <m:t>H</m:t>
-                  </m:r>
-                </m:e>
-                <m:sub>
-                  <m:r>
-                    <w:rPr>
-                      <w:rFonts w:ascii="Cambria Math" w:hAnsi="Cambria Math"/>
-                    </w:rPr>
-                    <m:t>x</m:t>
-                  </m:r>
-                </m:sub>
-              </m:sSub>
-            </m:num>
-            <m:den>
-              <m:r>
-                <w:rPr>
-                  <w:rFonts w:ascii="Cambria Math" w:hAnsi="Cambria Math"/>
-                </w:rPr>
-                <m:t>∂t</m:t>
-              </m:r>
-            </m:den>
-          </m:f>
-          <m:r>
-            <w:rPr>
-              <w:rFonts w:ascii="Cambria Math" w:hAnsi="Cambria Math"/>
-            </w:rPr>
-            <m:t>=</m:t>
-          </m:r>
-          <m:sSub>
-            <m:sSubPr>
-              <m:ctrlPr>
-                <w:rPr>
-                  <w:rFonts w:ascii="Cambria Math" w:hAnsi="Cambria Math"/>
-                  <w:i/>
-                </w:rPr>
-              </m:ctrlPr>
-            </m:sSubPr>
-            <m:e>
-              <m:r>
-                <w:rPr>
-                  <w:rFonts w:ascii="Cambria Math" w:hAnsi="Cambria Math"/>
-                </w:rPr>
-                <m:t>μ</m:t>
-              </m:r>
-            </m:e>
-            <m:sub>
-              <m:r>
-                <w:rPr>
-                  <w:rFonts w:ascii="Cambria Math" w:hAnsi="Cambria Math"/>
-                </w:rPr>
-                <m:t>0</m:t>
-              </m:r>
-            </m:sub>
-          </m:sSub>
-          <m:f>
-            <m:fPr>
-              <m:ctrlPr>
-                <w:rPr>
-                  <w:rFonts w:ascii="Cambria Math" w:hAnsi="Cambria Math"/>
-                  <w:i/>
-                </w:rPr>
-              </m:ctrlPr>
-            </m:fPr>
-            <m:num>
-              <m:r>
-                <w:rPr>
-                  <w:rFonts w:ascii="Cambria Math" w:hAnsi="Cambria Math"/>
-                </w:rPr>
-                <m:t>∂</m:t>
-              </m:r>
-              <m:sSub>
-                <m:sSubPr>
-                  <m:ctrlPr>
-                    <w:rPr>
-                      <w:rFonts w:ascii="Cambria Math" w:hAnsi="Cambria Math"/>
-                      <w:i/>
-                    </w:rPr>
-                  </m:ctrlPr>
-                </m:sSubPr>
-                <m:e>
-                  <m:r>
-                    <w:rPr>
-                      <w:rFonts w:ascii="Cambria Math" w:hAnsi="Cambria Math"/>
-                    </w:rPr>
-                    <m:t>E</m:t>
-                  </m:r>
-                </m:e>
-                <m:sub>
-                  <m:r>
-                    <w:rPr>
-                      <w:rFonts w:ascii="Cambria Math" w:hAnsi="Cambria Math"/>
-                    </w:rPr>
-                    <m:t>y</m:t>
-                  </m:r>
-                </m:sub>
-              </m:sSub>
-            </m:num>
-            <m:den>
-              <m:r>
-                <w:rPr>
-                  <w:rFonts w:ascii="Cambria Math" w:hAnsi="Cambria Math"/>
-                </w:rPr>
-                <m:t>∂z</m:t>
-              </m:r>
-            </m:den>
-          </m:f>
-        </m:oMath>
-      </m:oMathPara>
-    </w:p>
-    <w:p>
-      <m:oMathPara>
-        <m:oMath>
-          <m:sSub>
-            <m:sSubPr>
-              <m:ctrlPr>
-                <w:rPr>
-                  <w:rFonts w:ascii="Cambria Math" w:hAnsi="Cambria Math"/>
-                  <w:i/>
-                </w:rPr>
-              </m:ctrlPr>
-            </m:sSubPr>
-            <m:e>
-              <m:r>
-                <w:rPr>
-                  <w:rFonts w:ascii="Cambria Math" w:hAnsi="Cambria Math"/>
-                </w:rPr>
-                <m:t>ϵ</m:t>
-              </m:r>
-            </m:e>
-            <m:sub>
-              <m:r>
-                <w:rPr>
-                  <w:rFonts w:ascii="Cambria Math" w:hAnsi="Cambria Math"/>
-                </w:rPr>
-                <m:t>0</m:t>
-              </m:r>
-            </m:sub>
-          </m:sSub>
-          <m:f>
-            <m:fPr>
-              <m:ctrlPr>
-                <w:rPr>
-                  <w:rFonts w:ascii="Cambria Math" w:hAnsi="Cambria Math"/>
-                  <w:i/>
-                </w:rPr>
-              </m:ctrlPr>
-            </m:fPr>
-            <m:num>
-              <m:r>
-                <w:rPr>
-                  <w:rFonts w:ascii="Cambria Math" w:hAnsi="Cambria Math"/>
-                </w:rPr>
-                <m:t>∂</m:t>
-              </m:r>
-              <m:sSub>
-                <m:sSubPr>
-                  <m:ctrlPr>
-                    <w:rPr>
-                      <w:rFonts w:ascii="Cambria Math" w:hAnsi="Cambria Math"/>
-                      <w:i/>
-                    </w:rPr>
-                  </m:ctrlPr>
-                </m:sSubPr>
-                <m:e>
-                  <m:r>
-                    <w:rPr>
-                      <w:rFonts w:ascii="Cambria Math" w:hAnsi="Cambria Math"/>
-                    </w:rPr>
-                    <m:t>E</m:t>
-                  </m:r>
-                </m:e>
-                <m:sub>
-                  <m:r>
-                    <w:rPr>
-                      <w:rFonts w:ascii="Cambria Math" w:hAnsi="Cambria Math"/>
-                    </w:rPr>
-                    <m:t>y</m:t>
                   </m:r>
                 </m:sub>
               </m:sSub>
@@ -737,6 +632,148 @@
                     <w:rPr>
                       <w:rFonts w:ascii="Cambria Math" w:hAnsi="Cambria Math"/>
                     </w:rPr>
+                    <m:t>E</m:t>
+                  </m:r>
+                </m:e>
+                <m:sub>
+                  <m:r>
+                    <w:rPr>
+                      <w:rFonts w:ascii="Cambria Math" w:hAnsi="Cambria Math"/>
+                    </w:rPr>
+                    <m:t>y</m:t>
+                  </m:r>
+                </m:sub>
+              </m:sSub>
+            </m:num>
+            <m:den>
+              <m:r>
+                <w:rPr>
+                  <w:rFonts w:ascii="Cambria Math" w:hAnsi="Cambria Math"/>
+                </w:rPr>
+                <m:t>∂z</m:t>
+              </m:r>
+            </m:den>
+          </m:f>
+        </m:oMath>
+      </m:oMathPara>
+    </w:p>
+    <w:p>
+      <m:oMathPara>
+        <m:oMath>
+          <m:sSub>
+            <m:sSubPr>
+              <m:ctrlPr>
+                <w:rPr>
+                  <w:rFonts w:ascii="Cambria Math" w:hAnsi="Cambria Math"/>
+                  <w:i/>
+                </w:rPr>
+              </m:ctrlPr>
+            </m:sSubPr>
+            <m:e>
+              <m:r>
+                <w:rPr>
+                  <w:rFonts w:ascii="Cambria Math" w:hAnsi="Cambria Math"/>
+                </w:rPr>
+                <m:t>ϵ</m:t>
+              </m:r>
+            </m:e>
+            <m:sub>
+              <m:r>
+                <w:rPr>
+                  <w:rFonts w:ascii="Cambria Math" w:hAnsi="Cambria Math"/>
+                </w:rPr>
+                <m:t>0</m:t>
+              </m:r>
+            </m:sub>
+          </m:sSub>
+          <m:f>
+            <m:fPr>
+              <m:ctrlPr>
+                <w:rPr>
+                  <w:rFonts w:ascii="Cambria Math" w:hAnsi="Cambria Math"/>
+                  <w:i/>
+                </w:rPr>
+              </m:ctrlPr>
+            </m:fPr>
+            <m:num>
+              <m:r>
+                <w:rPr>
+                  <w:rFonts w:ascii="Cambria Math" w:hAnsi="Cambria Math"/>
+                </w:rPr>
+                <m:t>∂</m:t>
+              </m:r>
+              <m:sSub>
+                <m:sSubPr>
+                  <m:ctrlPr>
+                    <w:rPr>
+                      <w:rFonts w:ascii="Cambria Math" w:hAnsi="Cambria Math"/>
+                      <w:i/>
+                    </w:rPr>
+                  </m:ctrlPr>
+                </m:sSubPr>
+                <m:e>
+                  <m:r>
+                    <w:rPr>
+                      <w:rFonts w:ascii="Cambria Math" w:hAnsi="Cambria Math"/>
+                    </w:rPr>
+                    <m:t>E</m:t>
+                  </m:r>
+                </m:e>
+                <m:sub>
+                  <m:r>
+                    <w:rPr>
+                      <w:rFonts w:ascii="Cambria Math" w:hAnsi="Cambria Math"/>
+                    </w:rPr>
+                    <m:t>y</m:t>
+                  </m:r>
+                </m:sub>
+              </m:sSub>
+            </m:num>
+            <m:den>
+              <m:r>
+                <w:rPr>
+                  <w:rFonts w:ascii="Cambria Math" w:hAnsi="Cambria Math"/>
+                </w:rPr>
+                <m:t>∂t</m:t>
+              </m:r>
+            </m:den>
+          </m:f>
+          <m:r>
+            <w:rPr>
+              <w:rFonts w:ascii="Cambria Math" w:hAnsi="Cambria Math"/>
+            </w:rPr>
+            <m:t>=</m:t>
+          </m:r>
+          <m:f>
+            <m:fPr>
+              <m:ctrlPr>
+                <w:rPr>
+                  <w:rFonts w:ascii="Cambria Math" w:hAnsi="Cambria Math"/>
+                  <w:i/>
+                </w:rPr>
+              </m:ctrlPr>
+            </m:fPr>
+            <m:num>
+              <m:r>
+                <w:rPr>
+                  <w:rFonts w:ascii="Cambria Math" w:hAnsi="Cambria Math"/>
+                </w:rPr>
+                <m:t>∂</m:t>
+              </m:r>
+              <m:sSub>
+                <m:sSubPr>
+                  <m:ctrlPr>
+                    <w:rPr>
+                      <w:rFonts w:ascii="Cambria Math" w:hAnsi="Cambria Math"/>
+                      <w:i/>
+                    </w:rPr>
+                  </m:ctrlPr>
+                </m:sSubPr>
+                <m:e>
+                  <m:r>
+                    <w:rPr>
+                      <w:rFonts w:ascii="Cambria Math" w:hAnsi="Cambria Math"/>
+                    </w:rPr>
                     <m:t>H</m:t>
                   </m:r>
                 </m:e>
@@ -1116,6 +1153,7 @@
       <w:r>
         <w:rPr>
           <w:b/>
+          <w:noProof/>
         </w:rPr>
         <w:drawing>
           <wp:inline distT="0" distB="0" distL="0" distR="0" wp14:anchorId="0D3B7950" wp14:editId="10CE27C3">
@@ -1147,7 +1185,7 @@
                     </pic:cNvPicPr>
                   </pic:nvPicPr>
                   <pic:blipFill>
-                    <a:blip r:embed="rId4"/>
+                    <a:blip r:embed="rId8"/>
                     <a:stretch>
                       <a:fillRect/>
                     </a:stretch>
@@ -1176,24 +1214,29 @@
       <w:r>
         <w:t xml:space="preserve">Figure </w:t>
       </w:r>
-      <w:fldSimple w:instr=" SEQ Figure \* ARABIC ">
-        <w:r>
-          <w:rPr>
-            <w:noProof/>
-          </w:rPr>
-          <w:t>1</w:t>
-        </w:r>
-      </w:fldSimple>
       <w:r>
-        <w:t xml:space="preserve"> node </w:t>
+        <w:fldChar w:fldCharType="begin"/>
       </w:r>
-      <w:proofErr w:type="spellStart"/>
       <w:r>
-        <w:t>i</w:t>
+        <w:instrText xml:space="preserve"> SEQ Figure \* ARABIC </w:instrText>
       </w:r>
-      <w:proofErr w:type="spellEnd"/>
       <w:r>
-        <w:t xml:space="preserve"> and space position of E</w:t>
+        <w:fldChar w:fldCharType="separate"/>
+      </w:r>
+      <w:r>
+        <w:rPr>
+          <w:noProof/>
+        </w:rPr>
+        <w:t>1</w:t>
+      </w:r>
+      <w:r>
+        <w:rPr>
+          <w:noProof/>
+        </w:rPr>
+        <w:fldChar w:fldCharType="end"/>
+      </w:r>
+      <w:r>
+        <w:t xml:space="preserve"> node i and space position of E</w:t>
       </w:r>
       <w:r>
         <w:t xml:space="preserve"> </w:t>
@@ -1936,7 +1979,13 @@
                 <w:rPr>
                   <w:rFonts w:ascii="Cambria Math" w:hAnsi="Cambria Math"/>
                 </w:rPr>
-                <m:t>eyzh</m:t>
+                <m:t>ey</m:t>
+              </m:r>
+              <m:r>
+                <w:rPr>
+                  <w:rFonts w:ascii="Cambria Math" w:hAnsi="Cambria Math"/>
+                </w:rPr>
+                <m:t>hx</m:t>
               </m:r>
             </m:sub>
           </m:sSub>
@@ -2293,7 +2342,13 @@
                 <w:rPr>
                   <w:rFonts w:ascii="Cambria Math" w:hAnsi="Cambria Math"/>
                 </w:rPr>
-                <m:t>eyzh</m:t>
+                <m:t>ey</m:t>
+              </m:r>
+              <m:r>
+                <w:rPr>
+                  <w:rFonts w:ascii="Cambria Math" w:hAnsi="Cambria Math"/>
+                </w:rPr>
+                <m:t>hx</m:t>
               </m:r>
             </m:sub>
           </m:sSub>
@@ -2401,13 +2456,13 @@
                 <w:rPr>
                   <w:rFonts w:ascii="Cambria Math" w:hAnsi="Cambria Math"/>
                 </w:rPr>
-                <m:t>eyz</m:t>
-              </m:r>
-              <m:r>
-                <w:rPr>
-                  <w:rFonts w:ascii="Cambria Math" w:hAnsi="Cambria Math"/>
-                </w:rPr>
-                <m:t>j</m:t>
+                <m:t>ey</m:t>
+              </m:r>
+              <m:r>
+                <w:rPr>
+                  <w:rFonts w:ascii="Cambria Math" w:hAnsi="Cambria Math"/>
+                </w:rPr>
+                <m:t>jy</m:t>
               </m:r>
             </m:sub>
           </m:sSub>
@@ -2476,13 +2531,9 @@
       </m:oMathPara>
     </w:p>
     <w:p>
-      <w:proofErr w:type="gramStart"/>
       <w:r>
-        <w:t>Similarly ,as</w:t>
-      </w:r>
-      <w:proofErr w:type="gramEnd"/>
-      <w:r>
-        <w:t xml:space="preserve"> for E</w:t>
+        <w:lastRenderedPageBreak/>
+        <w:t>Similarly ,as for E</w:t>
       </w:r>
       <w:r>
         <w:rPr>
@@ -2491,11 +2542,7 @@
         <w:t>x</w:t>
       </w:r>
       <w:r>
-        <w:t xml:space="preserve"> ,</w:t>
-      </w:r>
-      <w:proofErr w:type="spellStart"/>
-      <w:r>
-        <w:t>E</w:t>
+        <w:t xml:space="preserve"> ,E</w:t>
       </w:r>
       <w:r>
         <w:rPr>
@@ -2504,7 +2551,16 @@
         <w:t>z</w:t>
       </w:r>
       <w:r>
-        <w:t>,H</w:t>
+        <w:t>,</w:t>
+      </w:r>
+      <w:r>
+        <w:rPr>
+          <w:rFonts w:hint="eastAsia"/>
+        </w:rPr>
+        <w:t xml:space="preserve"> </w:t>
+      </w:r>
+      <w:r>
+        <w:t>H</w:t>
       </w:r>
       <w:r>
         <w:rPr>
@@ -2512,11 +2568,9 @@
         </w:rPr>
         <w:t>x</w:t>
       </w:r>
-      <w:proofErr w:type="spellEnd"/>
       <w:r>
         <w:t xml:space="preserve"> and </w:t>
       </w:r>
-      <w:proofErr w:type="spellStart"/>
       <w:r>
         <w:t>H</w:t>
       </w:r>
@@ -2527,9 +2581,8 @@
         <w:t>y</w:t>
       </w:r>
       <w:r>
-        <w:t>,we</w:t>
+        <w:t>, we</w:t>
       </w:r>
-      <w:proofErr w:type="spellEnd"/>
       <w:r>
         <w:t xml:space="preserve"> have</w:t>
       </w:r>
@@ -2683,7 +2736,13 @@
                 <w:rPr>
                   <w:rFonts w:ascii="Cambria Math" w:hAnsi="Cambria Math"/>
                 </w:rPr>
-                <m:t>exzh</m:t>
+                <m:t>ex</m:t>
+              </m:r>
+              <m:r>
+                <w:rPr>
+                  <w:rFonts w:ascii="Cambria Math" w:hAnsi="Cambria Math"/>
+                </w:rPr>
+                <m:t>hy</m:t>
               </m:r>
             </m:sub>
           </m:sSub>
@@ -2913,7 +2972,13 @@
                 <w:rPr>
                   <w:rFonts w:ascii="Cambria Math" w:hAnsi="Cambria Math"/>
                 </w:rPr>
-                <m:t>exzj</m:t>
+                <m:t>ex</m:t>
+              </m:r>
+              <m:r>
+                <w:rPr>
+                  <w:rFonts w:ascii="Cambria Math" w:hAnsi="Cambria Math" w:hint="eastAsia"/>
+                </w:rPr>
+                <m:t>jx</m:t>
               </m:r>
             </m:sub>
           </m:sSub>
@@ -2939,7 +3004,7 @@
                 <w:rPr>
                   <w:rFonts w:ascii="Cambria Math" w:hAnsi="Cambria Math"/>
                 </w:rPr>
-                <m:t>y</m:t>
+                <m:t>x</m:t>
               </m:r>
             </m:sub>
           </m:sSub>
@@ -3008,6 +3073,9 @@
             </m:sup>
           </m:sSup>
           <m:r>
+            <m:rPr>
+              <m:sty m:val="p"/>
+            </m:rPr>
             <w:rPr>
               <w:rFonts w:ascii="Cambria Math" w:hAnsi="Cambria Math"/>
             </w:rPr>
@@ -3037,7 +3105,19 @@
                 <w:rPr>
                   <w:rFonts w:ascii="Cambria Math" w:hAnsi="Cambria Math"/>
                 </w:rPr>
-                <m:t>exzh</m:t>
+                <m:t>ex</m:t>
+              </m:r>
+              <m:r>
+                <w:rPr>
+                  <w:rFonts w:ascii="Cambria Math" w:hAnsi="Cambria Math" w:cs="Cambria Math"/>
+                </w:rPr>
+                <m:t>h</m:t>
+              </m:r>
+              <m:r>
+                <w:rPr>
+                  <w:rFonts w:ascii="Cambria Math" w:hAnsi="Cambria Math" w:hint="eastAsia"/>
+                </w:rPr>
+                <m:t>y</m:t>
               </m:r>
             </m:sub>
           </m:sSub>
@@ -3145,7 +3225,13 @@
                 <w:rPr>
                   <w:rFonts w:ascii="Cambria Math" w:hAnsi="Cambria Math"/>
                 </w:rPr>
-                <m:t>exzj</m:t>
+                <m:t>ex</m:t>
+              </m:r>
+              <m:r>
+                <w:rPr>
+                  <w:rFonts w:ascii="Cambria Math" w:hAnsi="Cambria Math"/>
+                </w:rPr>
+                <m:t>jx</m:t>
               </m:r>
             </m:sub>
           </m:sSub>
@@ -3215,13 +3301,8 @@
     </w:p>
     <w:p>
       <w:r>
-        <w:t xml:space="preserve">For </w:t>
+        <w:t>For Ez</w:t>
       </w:r>
-      <w:proofErr w:type="spellStart"/>
-      <w:r>
-        <w:t>Ez</w:t>
-      </w:r>
-      <w:proofErr w:type="spellEnd"/>
     </w:p>
     <w:p>
       <m:oMathPara>
@@ -3390,7 +3471,7 @@
                 <w:rPr>
                   <w:rFonts w:ascii="Cambria Math" w:hAnsi="Cambria Math"/>
                 </w:rPr>
-                <m:t>y</m:t>
+                <m:t>z</m:t>
               </m:r>
             </m:sub>
           </m:sSub>
@@ -3486,7 +3567,19 @@
                 <w:rPr>
                   <w:rFonts w:ascii="Cambria Math" w:hAnsi="Cambria Math"/>
                 </w:rPr>
-                <m:t>exzh</m:t>
+                <m:t>e</m:t>
+              </m:r>
+              <m:r>
+                <w:rPr>
+                  <w:rFonts w:ascii="Cambria Math" w:hAnsi="Cambria Math"/>
+                </w:rPr>
+                <m:t>z</m:t>
+              </m:r>
+              <m:r>
+                <w:rPr>
+                  <w:rFonts w:ascii="Cambria Math" w:hAnsi="Cambria Math"/>
+                </w:rPr>
+                <m:t>jz</m:t>
               </m:r>
             </m:sub>
           </m:sSub>
@@ -3752,7 +3845,13 @@
                 <w:rPr>
                   <w:rFonts w:ascii="Cambria Math" w:hAnsi="Cambria Math"/>
                 </w:rPr>
-                <m:t>hxze</m:t>
+                <m:t>hx</m:t>
+              </m:r>
+              <m:r>
+                <w:rPr>
+                  <w:rFonts w:ascii="Cambria Math" w:hAnsi="Cambria Math"/>
+                </w:rPr>
+                <m:t>ey</m:t>
               </m:r>
             </m:sub>
           </m:sSub>
@@ -3906,7 +4005,13 @@
                 <w:rPr>
                   <w:rFonts w:ascii="Cambria Math" w:hAnsi="Cambria Math"/>
                 </w:rPr>
-                <m:t>hxze</m:t>
+                <m:t>hx</m:t>
+              </m:r>
+              <m:r>
+                <w:rPr>
+                  <w:rFonts w:ascii="Cambria Math" w:hAnsi="Cambria Math"/>
+                </w:rPr>
+                <m:t>ey</m:t>
               </m:r>
             </m:sub>
           </m:sSub>
@@ -3926,6 +4031,23 @@
               </m:ctrlPr>
             </m:fPr>
             <m:num>
+              <m:r>
+                <m:rPr>
+                  <m:sty m:val="p"/>
+                </m:rPr>
+                <w:rPr>
+                  <w:rFonts w:ascii="Cambria Math" w:hAnsi="Cambria Math"/>
+                </w:rPr>
+                <m:t>Δ</m:t>
+              </m:r>
+              <m:r>
+                <w:rPr>
+                  <w:rFonts w:ascii="Cambria Math" w:hAnsi="Cambria Math"/>
+                </w:rPr>
+                <m:t>t</m:t>
+              </m:r>
+            </m:num>
+            <m:den>
               <m:sSub>
                 <m:sSubPr>
                   <m:ctrlPr>
@@ -3952,23 +4074,6 @@
                   </m:r>
                 </m:sub>
               </m:sSub>
-              <m:r>
-                <m:rPr>
-                  <m:sty m:val="p"/>
-                </m:rPr>
-                <w:rPr>
-                  <w:rFonts w:ascii="Cambria Math" w:hAnsi="Cambria Math"/>
-                </w:rPr>
-                <m:t>Δ</m:t>
-              </m:r>
-              <m:r>
-                <w:rPr>
-                  <w:rFonts w:ascii="Cambria Math" w:hAnsi="Cambria Math"/>
-                </w:rPr>
-                <m:t>t</m:t>
-              </m:r>
-            </m:num>
-            <m:den>
               <m:r>
                 <m:rPr>
                   <m:sty m:val="p"/>
@@ -4187,7 +4292,13 @@
                 <w:rPr>
                   <w:rFonts w:ascii="Cambria Math" w:hAnsi="Cambria Math"/>
                 </w:rPr>
-                <m:t>hyze</m:t>
+                <m:t>hy</m:t>
+              </m:r>
+              <m:r>
+                <w:rPr>
+                  <w:rFonts w:ascii="Cambria Math" w:hAnsi="Cambria Math"/>
+                </w:rPr>
+                <m:t>ex</m:t>
               </m:r>
             </m:sub>
           </m:sSub>
@@ -4341,7 +4452,13 @@
                 <w:rPr>
                   <w:rFonts w:ascii="Cambria Math" w:hAnsi="Cambria Math"/>
                 </w:rPr>
-                <m:t>hyze</m:t>
+                <m:t>hy</m:t>
+              </m:r>
+              <m:r>
+                <w:rPr>
+                  <w:rFonts w:ascii="Cambria Math" w:hAnsi="Cambria Math"/>
+                </w:rPr>
+                <m:t>ex</m:t>
               </m:r>
             </m:sub>
           </m:sSub>
@@ -4361,6 +4478,23 @@
               </m:ctrlPr>
             </m:fPr>
             <m:num>
+              <m:r>
+                <m:rPr>
+                  <m:sty m:val="p"/>
+                </m:rPr>
+                <w:rPr>
+                  <w:rFonts w:ascii="Cambria Math" w:hAnsi="Cambria Math"/>
+                </w:rPr>
+                <m:t>Δ</m:t>
+              </m:r>
+              <m:r>
+                <w:rPr>
+                  <w:rFonts w:ascii="Cambria Math" w:hAnsi="Cambria Math"/>
+                </w:rPr>
+                <m:t>t</m:t>
+              </m:r>
+            </m:num>
+            <m:den>
               <m:sSub>
                 <m:sSubPr>
                   <m:ctrlPr>
@@ -4387,23 +4521,6 @@
                   </m:r>
                 </m:sub>
               </m:sSub>
-              <m:r>
-                <m:rPr>
-                  <m:sty m:val="p"/>
-                </m:rPr>
-                <w:rPr>
-                  <w:rFonts w:ascii="Cambria Math" w:hAnsi="Cambria Math"/>
-                </w:rPr>
-                <m:t>Δ</m:t>
-              </m:r>
-              <m:r>
-                <w:rPr>
-                  <w:rFonts w:ascii="Cambria Math" w:hAnsi="Cambria Math"/>
-                </w:rPr>
-                <m:t>t</m:t>
-              </m:r>
-            </m:num>
-            <m:den>
               <m:r>
                 <m:rPr>
                   <m:sty m:val="p"/>
@@ -4426,15 +4543,7 @@
     </w:p>
     <w:p>
       <w:r>
-        <w:t xml:space="preserve">Beside </w:t>
-      </w:r>
-      <w:proofErr w:type="gramStart"/>
-      <w:r>
-        <w:t>this ,we</w:t>
-      </w:r>
-      <w:proofErr w:type="gramEnd"/>
-      <w:r>
-        <w:t xml:space="preserve"> also need to solve the evolution of J. First of all, let’s discrete the J equation </w:t>
+        <w:t xml:space="preserve">Beside this ,we also need to solve the evolution of J. First of all, let’s discrete the J equation </w:t>
       </w:r>
     </w:p>
     <w:p>
@@ -4579,21 +4688,8 @@
         <w:t>Consider</w:t>
       </w:r>
       <w:r>
-        <w:t xml:space="preserve"> J(</w:t>
+        <w:t xml:space="preserve"> J(i) at the same space position of E(i</w:t>
       </w:r>
-      <w:proofErr w:type="spellStart"/>
-      <w:r>
-        <w:t>i</w:t>
-      </w:r>
-      <w:proofErr w:type="spellEnd"/>
-      <w:r>
-        <w:t>) at the same space position of E(</w:t>
-      </w:r>
-      <w:proofErr w:type="spellStart"/>
-      <w:r>
-        <w:t>i</w:t>
-      </w:r>
-      <w:proofErr w:type="spellEnd"/>
       <w:r>
         <w:t>), then</w:t>
       </w:r>
@@ -4883,13 +4979,7 @@
                           <w:rPr>
                             <w:rFonts w:ascii="Cambria Math" w:hAnsi="Cambria Math"/>
                           </w:rPr>
-                          <m:t>ce</m:t>
-                        </m:r>
-                        <m:r>
-                          <w:rPr>
-                            <w:rFonts w:ascii="Cambria Math" w:hAnsi="Cambria Math"/>
-                          </w:rPr>
-                          <m:t>y</m:t>
+                          <m:t>cey</m:t>
                         </m:r>
                       </m:sub>
                     </m:sSub>
@@ -4919,13 +5009,7 @@
                           <w:rPr>
                             <w:rFonts w:ascii="Cambria Math" w:hAnsi="Cambria Math"/>
                           </w:rPr>
-                          <m:t>ce</m:t>
-                        </m:r>
-                        <m:r>
-                          <w:rPr>
-                            <w:rFonts w:ascii="Cambria Math" w:hAnsi="Cambria Math"/>
-                          </w:rPr>
-                          <m:t>z</m:t>
+                          <m:t>cez</m:t>
                         </m:r>
                       </m:sub>
                     </m:sSub>
@@ -4939,6 +5023,12 @@
                     </m:r>
                   </m:e>
                   <m:e>
+                    <m:r>
+                      <w:rPr>
+                        <w:rFonts w:ascii="Cambria Math" w:hAnsi="Cambria Math"/>
+                      </w:rPr>
+                      <m:t>-</m:t>
+                    </m:r>
                     <m:sSub>
                       <m:sSubPr>
                         <m:ctrlPr>
@@ -4961,13 +5051,7 @@
                           <w:rPr>
                             <w:rFonts w:ascii="Cambria Math" w:hAnsi="Cambria Math"/>
                           </w:rPr>
-                          <m:t>ce</m:t>
-                        </m:r>
-                        <m:r>
-                          <w:rPr>
-                            <w:rFonts w:ascii="Cambria Math" w:hAnsi="Cambria Math"/>
-                          </w:rPr>
-                          <m:t>x</m:t>
+                          <m:t>cex</m:t>
                         </m:r>
                       </m:sub>
                     </m:sSub>
@@ -4989,13 +5073,7 @@
                           <w:rPr>
                             <w:rFonts w:ascii="Cambria Math" w:hAnsi="Cambria Math"/>
                           </w:rPr>
-                          <m:t>-</m:t>
-                        </m:r>
-                        <m:r>
-                          <w:rPr>
-                            <w:rFonts w:ascii="Cambria Math" w:hAnsi="Cambria Math"/>
-                          </w:rPr>
-                          <m:t>ω</m:t>
+                          <m:t>-ω</m:t>
                         </m:r>
                       </m:e>
                       <m:sub>
@@ -5541,6 +5619,15 @@
             </w:rPr>
             <m:t>*[</m:t>
           </m:r>
+          <m:r>
+            <m:rPr>
+              <m:sty m:val="p"/>
+            </m:rPr>
+            <w:rPr>
+              <w:rFonts w:ascii="Cambria Math" w:hAnsi="Cambria Math"/>
+            </w:rPr>
+            <m:t>(</m:t>
+          </m:r>
           <m:f>
             <m:fPr>
               <m:ctrlPr>
@@ -5582,6 +5669,12 @@
             </w:rPr>
             <m:t>tG</m:t>
           </m:r>
+          <m:r>
+            <w:rPr>
+              <w:rFonts w:ascii="Cambria Math" w:hAnsi="Cambria Math"/>
+            </w:rPr>
+            <m:t>+I)</m:t>
+          </m:r>
           <m:sSup>
             <m:sSupPr>
               <m:ctrlPr>
@@ -5604,7 +5697,13 @@
                 <w:rPr>
                   <w:rFonts w:ascii="Cambria Math" w:hAnsi="Cambria Math"/>
                 </w:rPr>
-                <m:t>n+</m:t>
+                <m:t>n</m:t>
+              </m:r>
+              <m:r>
+                <w:rPr>
+                  <w:rFonts w:ascii="Cambria Math" w:hAnsi="Cambria Math"/>
+                </w:rPr>
+                <m:t xml:space="preserve">- </m:t>
               </m:r>
               <m:f>
                 <m:fPr>
@@ -5780,6 +5879,7 @@
             <w:rPr>
               <w:rFonts w:ascii="Cambria Math" w:hAnsi="Cambria Math"/>
             </w:rPr>
+            <w:lastRenderedPageBreak/>
             <m:t>G=</m:t>
           </m:r>
           <m:d>
@@ -6019,22 +6119,779 @@
         </m:oMath>
       </m:oMathPara>
     </w:p>
+    <w:p/>
     <w:p>
       <w:r>
-        <w:t>For the Absorb Boundary Condition</w:t>
+        <w:rPr>
+          <w:rFonts w:hint="eastAsia"/>
+        </w:rPr>
+        <w:t xml:space="preserve">Convolution Perfect March Layer Calculation </w:t>
       </w:r>
-      <w:bookmarkStart w:id="0" w:name="_GoBack"/>
-      <w:bookmarkEnd w:id="0"/>
-    </w:p>
-    <w:p>
+    </w:p>
+    <w:p>
+      <w:pPr>
+        <w:rPr>
+          <w:rFonts w:hint="eastAsia"/>
+        </w:rPr>
+      </w:pPr>
       <w:r>
-        <w:lastRenderedPageBreak/>
-        <w:t>1</w:t>
+        <w:drawing>
+          <wp:inline distT="0" distB="0" distL="0" distR="0" wp14:anchorId="6CA44B57" wp14:editId="221C9199">
+            <wp:extent cx="3869022" cy="3397505"/>
+            <wp:effectExtent l="0" t="0" r="0" b="0"/>
+            <wp:docPr id="40584455" name="Picture 1" descr="A screenshot of a computer&#10;&#10;Description automatically generated"/>
+            <wp:cNvGraphicFramePr>
+              <a:graphicFrameLocks xmlns:a="http://schemas.openxmlformats.org/drawingml/2006/main" noChangeAspect="1"/>
+            </wp:cNvGraphicFramePr>
+            <a:graphic xmlns:a="http://schemas.openxmlformats.org/drawingml/2006/main">
+              <a:graphicData uri="http://schemas.openxmlformats.org/drawingml/2006/picture">
+                <pic:pic xmlns:pic="http://schemas.openxmlformats.org/drawingml/2006/picture">
+                  <pic:nvPicPr>
+                    <pic:cNvPr id="40584455" name="Picture 1" descr="A screenshot of a computer&#10;&#10;Description automatically generated"/>
+                    <pic:cNvPicPr/>
+                  </pic:nvPicPr>
+                  <pic:blipFill>
+                    <a:blip r:embed="rId9"/>
+                    <a:stretch>
+                      <a:fillRect/>
+                    </a:stretch>
+                  </pic:blipFill>
+                  <pic:spPr>
+                    <a:xfrm>
+                      <a:off x="0" y="0"/>
+                      <a:ext cx="3871206" cy="3399423"/>
+                    </a:xfrm>
+                    <a:prstGeom prst="rect">
+                      <a:avLst/>
+                    </a:prstGeom>
+                  </pic:spPr>
+                </pic:pic>
+              </a:graphicData>
+            </a:graphic>
+          </wp:inline>
+        </w:drawing>
       </w:r>
     </w:p>
     <w:p/>
     <w:p/>
     <w:p/>
+    <w:p/>
+    <w:p/>
+    <w:p/>
+    <w:p/>
+    <w:p/>
+    <w:p/>
+    <w:p/>
+    <w:p/>
+    <w:p/>
+    <w:p/>
+    <w:p/>
+    <w:p/>
+    <w:p/>
+    <w:p/>
+    <w:p/>
+    <w:p/>
+    <w:p/>
+    <w:p/>
+    <w:p/>
+    <w:p/>
+    <w:p/>
+    <w:p/>
+    <w:p/>
+    <w:p/>
+    <w:p/>
+    <w:p/>
+    <w:p/>
+    <w:p/>
+    <w:p/>
+    <w:p/>
+    <w:p/>
+    <w:p/>
+    <w:p/>
+    <w:p/>
+    <w:p/>
+    <w:p/>
+    <w:p/>
+    <w:p/>
+    <w:p/>
+    <w:p/>
+    <w:p/>
+    <w:p/>
+    <w:p/>
+    <w:p/>
+    <w:p/>
+    <w:p/>
+    <w:p/>
+    <w:p/>
+    <w:p/>
+    <w:p/>
+    <w:p>
+      <w:pPr>
+        <w:rPr>
+          <w:rFonts w:hint="eastAsia"/>
+        </w:rPr>
+      </w:pPr>
+      <w:r>
+        <w:rPr>
+          <w:rFonts w:hint="eastAsia"/>
+        </w:rPr>
+        <w:t>Appendix</w:t>
+      </w:r>
+    </w:p>
+    <w:p>
+      <w:r>
+        <w:t>Absorbing Boundary Conditions</w:t>
+      </w:r>
+    </w:p>
+    <w:p>
+      <w:pPr>
+        <w:pStyle w:val="ListParagraph"/>
+        <w:numPr>
+          <w:ilvl w:val="0"/>
+          <w:numId w:val="2"/>
+        </w:numPr>
+      </w:pPr>
+      <w:r>
+        <w:t>Mur’s Boundary Conditions</w:t>
+      </w:r>
+      <w:sdt>
+        <w:sdtPr>
+          <w:rPr>
+            <w:color w:val="000000"/>
+          </w:rPr>
+          <w:tag w:val="MENDELEY_CITATION_v3_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"/>
+          <w:id w:val="2139450477"/>
+          <w:placeholder>
+            <w:docPart w:val="DefaultPlaceholder_-1854013440"/>
+          </w:placeholder>
+        </w:sdtPr>
+        <w:sdtContent>
+          <w:r>
+            <w:rPr>
+              <w:color w:val="000000"/>
+            </w:rPr>
+            <w:t>[1]</w:t>
+          </w:r>
+        </w:sdtContent>
+      </w:sdt>
+    </w:p>
+    <w:p>
+      <w:pPr>
+        <w:rPr>
+          <w:color w:val="000000"/>
+        </w:rPr>
+      </w:pPr>
+      <w:r>
+        <w:t>initial work : B. Engquist and A. Majda, “</w:t>
+      </w:r>
+      <w:bookmarkStart w:id="0" w:name="OLE_LINK1"/>
+      <w:r>
+        <w:t>Absorbing boundary conditions for the numerical simulation of waves</w:t>
+      </w:r>
+      <w:bookmarkEnd w:id="0"/>
+      <w:r>
+        <w:t>,” Mathematics of Computation, vol. 31, 1977, pp. 629-651</w:t>
+      </w:r>
+      <w:r>
+        <w:rPr>
+          <w:rFonts w:hint="eastAsia"/>
+          <w:color w:val="000000"/>
+        </w:rPr>
+        <w:t>.</w:t>
+      </w:r>
+      <w:sdt>
+        <w:sdtPr>
+          <w:rPr>
+            <w:rFonts w:hint="eastAsia"/>
+            <w:color w:val="000000"/>
+          </w:rPr>
+          <w:tag w:val="MENDELEY_CITATION_v3_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"/>
+          <w:id w:val="1663126027"/>
+          <w:placeholder>
+            <w:docPart w:val="DefaultPlaceholder_-1854013440"/>
+          </w:placeholder>
+        </w:sdtPr>
+        <w:sdtContent>
+          <w:r>
+            <w:rPr>
+              <w:color w:val="000000"/>
+            </w:rPr>
+            <w:t>[2]</w:t>
+          </w:r>
+        </w:sdtContent>
+      </w:sdt>
+    </w:p>
+    <w:p>
+      <w:pPr>
+        <w:pStyle w:val="ListParagraph"/>
+        <w:numPr>
+          <w:ilvl w:val="0"/>
+          <w:numId w:val="2"/>
+        </w:numPr>
+        <w:rPr>
+          <w:color w:val="000000"/>
+        </w:rPr>
+      </w:pPr>
+      <w:r>
+        <w:rPr>
+          <w:color w:val="000000"/>
+        </w:rPr>
+        <w:t>Convolution</w:t>
+      </w:r>
+      <w:r>
+        <w:rPr>
+          <w:rFonts w:hint="eastAsia"/>
+          <w:color w:val="000000"/>
+        </w:rPr>
+        <w:t xml:space="preserve"> Perfect Match Layer</w:t>
+      </w:r>
+    </w:p>
+    <w:p>
+      <w:pPr>
+        <w:pStyle w:val="ListParagraph"/>
+        <w:rPr>
+          <w:rFonts w:hint="eastAsia"/>
+          <w:color w:val="000000"/>
+        </w:rPr>
+      </w:pPr>
+    </w:p>
+    <w:p>
+      <w:pPr>
+        <w:jc w:val="center"/>
+      </w:pPr>
+      <w:r>
+        <w:lastRenderedPageBreak/>
+        <w:drawing>
+          <wp:inline distT="0" distB="0" distL="0" distR="0" wp14:anchorId="730B2D61" wp14:editId="242DF1B6">
+            <wp:extent cx="4419506" cy="3313215"/>
+            <wp:effectExtent l="0" t="0" r="635" b="1905"/>
+            <wp:docPr id="133509062" name="Picture 1" descr="A screenshot of a math equation&#10;&#10;Description automatically generated"/>
+            <wp:cNvGraphicFramePr>
+              <a:graphicFrameLocks xmlns:a="http://schemas.openxmlformats.org/drawingml/2006/main" noChangeAspect="1"/>
+            </wp:cNvGraphicFramePr>
+            <a:graphic xmlns:a="http://schemas.openxmlformats.org/drawingml/2006/main">
+              <a:graphicData uri="http://schemas.openxmlformats.org/drawingml/2006/picture">
+                <pic:pic xmlns:pic="http://schemas.openxmlformats.org/drawingml/2006/picture">
+                  <pic:nvPicPr>
+                    <pic:cNvPr id="133509062" name="Picture 1" descr="A screenshot of a math equation&#10;&#10;Description automatically generated"/>
+                    <pic:cNvPicPr/>
+                  </pic:nvPicPr>
+                  <pic:blipFill>
+                    <a:blip r:embed="rId10"/>
+                    <a:stretch>
+                      <a:fillRect/>
+                    </a:stretch>
+                  </pic:blipFill>
+                  <pic:spPr>
+                    <a:xfrm>
+                      <a:off x="0" y="0"/>
+                      <a:ext cx="4437906" cy="3327009"/>
+                    </a:xfrm>
+                    <a:prstGeom prst="rect">
+                      <a:avLst/>
+                    </a:prstGeom>
+                  </pic:spPr>
+                </pic:pic>
+              </a:graphicData>
+            </a:graphic>
+          </wp:inline>
+        </w:drawing>
+      </w:r>
+    </w:p>
+    <w:p>
+      <w:pPr>
+        <w:jc w:val="center"/>
+      </w:pPr>
+      <w:r>
+        <w:drawing>
+          <wp:inline distT="0" distB="0" distL="0" distR="0" wp14:anchorId="507F7D08" wp14:editId="71041BD1">
+            <wp:extent cx="4393870" cy="3290708"/>
+            <wp:effectExtent l="0" t="0" r="6985" b="5080"/>
+            <wp:docPr id="1977001681" name="Picture 1" descr="A screenshot of a computer&#10;&#10;Description automatically generated"/>
+            <wp:cNvGraphicFramePr>
+              <a:graphicFrameLocks xmlns:a="http://schemas.openxmlformats.org/drawingml/2006/main" noChangeAspect="1"/>
+            </wp:cNvGraphicFramePr>
+            <a:graphic xmlns:a="http://schemas.openxmlformats.org/drawingml/2006/main">
+              <a:graphicData uri="http://schemas.openxmlformats.org/drawingml/2006/picture">
+                <pic:pic xmlns:pic="http://schemas.openxmlformats.org/drawingml/2006/picture">
+                  <pic:nvPicPr>
+                    <pic:cNvPr id="1977001681" name="Picture 1" descr="A screenshot of a computer&#10;&#10;Description automatically generated"/>
+                    <pic:cNvPicPr/>
+                  </pic:nvPicPr>
+                  <pic:blipFill>
+                    <a:blip r:embed="rId11"/>
+                    <a:stretch>
+                      <a:fillRect/>
+                    </a:stretch>
+                  </pic:blipFill>
+                  <pic:spPr>
+                    <a:xfrm>
+                      <a:off x="0" y="0"/>
+                      <a:ext cx="4396042" cy="3292335"/>
+                    </a:xfrm>
+                    <a:prstGeom prst="rect">
+                      <a:avLst/>
+                    </a:prstGeom>
+                  </pic:spPr>
+                </pic:pic>
+              </a:graphicData>
+            </a:graphic>
+          </wp:inline>
+        </w:drawing>
+      </w:r>
+    </w:p>
+    <w:p>
+      <w:pPr>
+        <w:jc w:val="center"/>
+      </w:pPr>
+      <w:r>
+        <w:lastRenderedPageBreak/>
+        <w:drawing>
+          <wp:inline distT="0" distB="0" distL="0" distR="0" wp14:anchorId="7102E7D5" wp14:editId="1427053F">
+            <wp:extent cx="4091049" cy="3074406"/>
+            <wp:effectExtent l="0" t="0" r="5080" b="0"/>
+            <wp:docPr id="1721113343" name="Picture 1" descr="A blue and white background with text&#10;&#10;Description automatically generated"/>
+            <wp:cNvGraphicFramePr>
+              <a:graphicFrameLocks xmlns:a="http://schemas.openxmlformats.org/drawingml/2006/main" noChangeAspect="1"/>
+            </wp:cNvGraphicFramePr>
+            <a:graphic xmlns:a="http://schemas.openxmlformats.org/drawingml/2006/main">
+              <a:graphicData uri="http://schemas.openxmlformats.org/drawingml/2006/picture">
+                <pic:pic xmlns:pic="http://schemas.openxmlformats.org/drawingml/2006/picture">
+                  <pic:nvPicPr>
+                    <pic:cNvPr id="1721113343" name="Picture 1" descr="A blue and white background with text&#10;&#10;Description automatically generated"/>
+                    <pic:cNvPicPr/>
+                  </pic:nvPicPr>
+                  <pic:blipFill>
+                    <a:blip r:embed="rId12"/>
+                    <a:stretch>
+                      <a:fillRect/>
+                    </a:stretch>
+                  </pic:blipFill>
+                  <pic:spPr>
+                    <a:xfrm>
+                      <a:off x="0" y="0"/>
+                      <a:ext cx="4103148" cy="3083498"/>
+                    </a:xfrm>
+                    <a:prstGeom prst="rect">
+                      <a:avLst/>
+                    </a:prstGeom>
+                  </pic:spPr>
+                </pic:pic>
+              </a:graphicData>
+            </a:graphic>
+          </wp:inline>
+        </w:drawing>
+      </w:r>
+    </w:p>
+    <w:p>
+      <w:pPr>
+        <w:jc w:val="center"/>
+      </w:pPr>
+      <w:r>
+        <w:drawing>
+          <wp:inline distT="0" distB="0" distL="0" distR="0" wp14:anchorId="50FE26F2" wp14:editId="6443D40C">
+            <wp:extent cx="5142016" cy="3854864"/>
+            <wp:effectExtent l="0" t="0" r="1905" b="0"/>
+            <wp:docPr id="815083977" name="Picture 1" descr="A diagram of a mathematical equation&#10;&#10;Description automatically generated with medium confidence"/>
+            <wp:cNvGraphicFramePr>
+              <a:graphicFrameLocks xmlns:a="http://schemas.openxmlformats.org/drawingml/2006/main" noChangeAspect="1"/>
+            </wp:cNvGraphicFramePr>
+            <a:graphic xmlns:a="http://schemas.openxmlformats.org/drawingml/2006/main">
+              <a:graphicData uri="http://schemas.openxmlformats.org/drawingml/2006/picture">
+                <pic:pic xmlns:pic="http://schemas.openxmlformats.org/drawingml/2006/picture">
+                  <pic:nvPicPr>
+                    <pic:cNvPr id="815083977" name="Picture 1" descr="A diagram of a mathematical equation&#10;&#10;Description automatically generated with medium confidence"/>
+                    <pic:cNvPicPr/>
+                  </pic:nvPicPr>
+                  <pic:blipFill>
+                    <a:blip r:embed="rId13"/>
+                    <a:stretch>
+                      <a:fillRect/>
+                    </a:stretch>
+                  </pic:blipFill>
+                  <pic:spPr>
+                    <a:xfrm>
+                      <a:off x="0" y="0"/>
+                      <a:ext cx="5145295" cy="3857322"/>
+                    </a:xfrm>
+                    <a:prstGeom prst="rect">
+                      <a:avLst/>
+                    </a:prstGeom>
+                  </pic:spPr>
+                </pic:pic>
+              </a:graphicData>
+            </a:graphic>
+          </wp:inline>
+        </w:drawing>
+      </w:r>
+    </w:p>
+    <w:p>
+      <w:pPr>
+        <w:jc w:val="center"/>
+      </w:pPr>
+      <w:r>
+        <w:lastRenderedPageBreak/>
+        <w:drawing>
+          <wp:inline distT="0" distB="0" distL="0" distR="0" wp14:anchorId="415E823F" wp14:editId="03CB7DF7">
+            <wp:extent cx="5111906" cy="3855229"/>
+            <wp:effectExtent l="0" t="0" r="0" b="0"/>
+            <wp:docPr id="600630485" name="Picture 1" descr="A math equations on a blue background&#10;&#10;Description automatically generated"/>
+            <wp:cNvGraphicFramePr>
+              <a:graphicFrameLocks xmlns:a="http://schemas.openxmlformats.org/drawingml/2006/main" noChangeAspect="1"/>
+            </wp:cNvGraphicFramePr>
+            <a:graphic xmlns:a="http://schemas.openxmlformats.org/drawingml/2006/main">
+              <a:graphicData uri="http://schemas.openxmlformats.org/drawingml/2006/picture">
+                <pic:pic xmlns:pic="http://schemas.openxmlformats.org/drawingml/2006/picture">
+                  <pic:nvPicPr>
+                    <pic:cNvPr id="600630485" name="Picture 1" descr="A math equations on a blue background&#10;&#10;Description automatically generated"/>
+                    <pic:cNvPicPr/>
+                  </pic:nvPicPr>
+                  <pic:blipFill>
+                    <a:blip r:embed="rId14"/>
+                    <a:stretch>
+                      <a:fillRect/>
+                    </a:stretch>
+                  </pic:blipFill>
+                  <pic:spPr>
+                    <a:xfrm>
+                      <a:off x="0" y="0"/>
+                      <a:ext cx="5116965" cy="3859044"/>
+                    </a:xfrm>
+                    <a:prstGeom prst="rect">
+                      <a:avLst/>
+                    </a:prstGeom>
+                  </pic:spPr>
+                </pic:pic>
+              </a:graphicData>
+            </a:graphic>
+          </wp:inline>
+        </w:drawing>
+      </w:r>
+    </w:p>
+    <w:p>
+      <w:pPr>
+        <w:jc w:val="center"/>
+      </w:pPr>
+      <w:r>
+        <w:drawing>
+          <wp:inline distT="0" distB="0" distL="0" distR="0" wp14:anchorId="06E143C0" wp14:editId="4090800F">
+            <wp:extent cx="5109035" cy="3847605"/>
+            <wp:effectExtent l="0" t="0" r="0" b="635"/>
+            <wp:docPr id="986533624" name="Picture 1" descr="A diagram of mathematical equations&#10;&#10;Description automatically generated"/>
+            <wp:cNvGraphicFramePr>
+              <a:graphicFrameLocks xmlns:a="http://schemas.openxmlformats.org/drawingml/2006/main" noChangeAspect="1"/>
+            </wp:cNvGraphicFramePr>
+            <a:graphic xmlns:a="http://schemas.openxmlformats.org/drawingml/2006/main">
+              <a:graphicData uri="http://schemas.openxmlformats.org/drawingml/2006/picture">
+                <pic:pic xmlns:pic="http://schemas.openxmlformats.org/drawingml/2006/picture">
+                  <pic:nvPicPr>
+                    <pic:cNvPr id="986533624" name="Picture 1" descr="A diagram of mathematical equations&#10;&#10;Description automatically generated"/>
+                    <pic:cNvPicPr/>
+                  </pic:nvPicPr>
+                  <pic:blipFill>
+                    <a:blip r:embed="rId15"/>
+                    <a:stretch>
+                      <a:fillRect/>
+                    </a:stretch>
+                  </pic:blipFill>
+                  <pic:spPr>
+                    <a:xfrm>
+                      <a:off x="0" y="0"/>
+                      <a:ext cx="5121953" cy="3857334"/>
+                    </a:xfrm>
+                    <a:prstGeom prst="rect">
+                      <a:avLst/>
+                    </a:prstGeom>
+                  </pic:spPr>
+                </pic:pic>
+              </a:graphicData>
+            </a:graphic>
+          </wp:inline>
+        </w:drawing>
+      </w:r>
+    </w:p>
+    <w:p>
+      <w:pPr>
+        <w:jc w:val="center"/>
+      </w:pPr>
+    </w:p>
+    <w:p>
+      <w:pPr>
+        <w:jc w:val="center"/>
+      </w:pPr>
+    </w:p>
+    <w:p>
+      <w:pPr>
+        <w:jc w:val="center"/>
+      </w:pPr>
+      <w:r>
+        <w:drawing>
+          <wp:inline distT="0" distB="0" distL="0" distR="0" wp14:anchorId="07F55175" wp14:editId="0B1628E5">
+            <wp:extent cx="5147953" cy="3853815"/>
+            <wp:effectExtent l="0" t="0" r="0" b="0"/>
+            <wp:docPr id="1352312724" name="Picture 1" descr="A screenshot of a math equation&#10;&#10;Description automatically generated"/>
+            <wp:cNvGraphicFramePr>
+              <a:graphicFrameLocks xmlns:a="http://schemas.openxmlformats.org/drawingml/2006/main" noChangeAspect="1"/>
+            </wp:cNvGraphicFramePr>
+            <a:graphic xmlns:a="http://schemas.openxmlformats.org/drawingml/2006/main">
+              <a:graphicData uri="http://schemas.openxmlformats.org/drawingml/2006/picture">
+                <pic:pic xmlns:pic="http://schemas.openxmlformats.org/drawingml/2006/picture">
+                  <pic:nvPicPr>
+                    <pic:cNvPr id="1352312724" name="Picture 1" descr="A screenshot of a math equation&#10;&#10;Description automatically generated"/>
+                    <pic:cNvPicPr/>
+                  </pic:nvPicPr>
+                  <pic:blipFill>
+                    <a:blip r:embed="rId16"/>
+                    <a:stretch>
+                      <a:fillRect/>
+                    </a:stretch>
+                  </pic:blipFill>
+                  <pic:spPr>
+                    <a:xfrm>
+                      <a:off x="0" y="0"/>
+                      <a:ext cx="5148363" cy="3854122"/>
+                    </a:xfrm>
+                    <a:prstGeom prst="rect">
+                      <a:avLst/>
+                    </a:prstGeom>
+                  </pic:spPr>
+                </pic:pic>
+              </a:graphicData>
+            </a:graphic>
+          </wp:inline>
+        </w:drawing>
+      </w:r>
+    </w:p>
+    <w:p>
+      <w:pPr>
+        <w:jc w:val="center"/>
+      </w:pPr>
+    </w:p>
+    <w:p>
+      <w:pPr>
+        <w:pStyle w:val="ListParagraph"/>
+        <w:numPr>
+          <w:ilvl w:val="0"/>
+          <w:numId w:val="2"/>
+        </w:numPr>
+      </w:pPr>
+      <w:r>
+        <w:rPr>
+          <w:rFonts w:hint="eastAsia"/>
+        </w:rPr>
+        <w:t>PML   theory</w:t>
+      </w:r>
+    </w:p>
+    <w:p>
+      <w:pPr>
+        <w:ind w:left="360"/>
+      </w:pPr>
+    </w:p>
+    <w:p>
+      <w:pPr>
+        <w:pStyle w:val="ListParagraph"/>
+        <w:numPr>
+          <w:ilvl w:val="0"/>
+          <w:numId w:val="2"/>
+        </w:numPr>
+        <w:rPr>
+          <w:rFonts w:hint="eastAsia"/>
+        </w:rPr>
+      </w:pPr>
+      <w:r>
+        <w:rPr>
+          <w:rFonts w:hint="eastAsia"/>
+        </w:rPr>
+        <w:t>CPML theory</w:t>
+      </w:r>
+    </w:p>
+    <w:p>
+      <w:pPr>
+        <w:jc w:val="center"/>
+      </w:pPr>
+    </w:p>
+    <w:p>
+      <w:pPr>
+        <w:jc w:val="center"/>
+      </w:pPr>
+    </w:p>
+    <w:p>
+      <w:pPr>
+        <w:jc w:val="center"/>
+      </w:pPr>
+    </w:p>
+    <w:p>
+      <w:pPr>
+        <w:jc w:val="center"/>
+      </w:pPr>
+    </w:p>
+    <w:p>
+      <w:pPr>
+        <w:jc w:val="center"/>
+      </w:pPr>
+    </w:p>
+    <w:p>
+      <w:pPr>
+        <w:jc w:val="center"/>
+      </w:pPr>
+    </w:p>
+    <w:p>
+      <w:pPr>
+        <w:jc w:val="center"/>
+      </w:pPr>
+    </w:p>
+    <w:p>
+      <w:pPr>
+        <w:jc w:val="center"/>
+      </w:pPr>
+    </w:p>
+    <w:p>
+      <w:pPr>
+        <w:jc w:val="center"/>
+      </w:pPr>
+    </w:p>
+    <w:p>
+      <w:pPr>
+        <w:jc w:val="center"/>
+      </w:pPr>
+    </w:p>
+    <w:p>
+      <w:pPr>
+        <w:jc w:val="center"/>
+      </w:pPr>
+    </w:p>
+    <w:p>
+      <w:pPr>
+        <w:jc w:val="center"/>
+      </w:pPr>
+    </w:p>
+    <w:p>
+      <w:pPr>
+        <w:jc w:val="center"/>
+      </w:pPr>
+    </w:p>
+    <w:p>
+      <w:pPr>
+        <w:jc w:val="center"/>
+      </w:pPr>
+    </w:p>
+    <w:sdt>
+      <w:sdtPr>
+        <w:rPr>
+          <w:color w:val="000000"/>
+        </w:rPr>
+        <w:tag w:val="MENDELEY_BIBLIOGRAPHY"/>
+        <w:id w:val="-467126293"/>
+        <w:placeholder>
+          <w:docPart w:val="DefaultPlaceholder_-1854013440"/>
+        </w:placeholder>
+      </w:sdtPr>
+      <w:sdtContent>
+        <w:p>
+          <w:pPr>
+            <w:autoSpaceDE w:val="0"/>
+            <w:autoSpaceDN w:val="0"/>
+            <w:ind w:hanging="640"/>
+            <w:divId w:val="567305735"/>
+            <w:rPr>
+              <w:rFonts w:eastAsia="Times New Roman"/>
+              <w:sz w:val="24"/>
+              <w:szCs w:val="24"/>
+            </w:rPr>
+          </w:pPr>
+          <w:r>
+            <w:rPr>
+              <w:rFonts w:eastAsia="Times New Roman"/>
+            </w:rPr>
+            <w:t>[1]</w:t>
+          </w:r>
+          <w:r>
+            <w:rPr>
+              <w:rFonts w:eastAsia="Times New Roman"/>
+            </w:rPr>
+            <w:tab/>
+            <w:t>Dr. Mohamed Bakr, ‘EE757 Numerical Techniques in Electromagnetics Lecture 8’.</w:t>
+          </w:r>
+        </w:p>
+        <w:p>
+          <w:pPr>
+            <w:autoSpaceDE w:val="0"/>
+            <w:autoSpaceDN w:val="0"/>
+            <w:ind w:hanging="640"/>
+            <w:divId w:val="2137598163"/>
+            <w:rPr>
+              <w:rFonts w:eastAsia="Times New Roman"/>
+            </w:rPr>
+          </w:pPr>
+          <w:r>
+            <w:rPr>
+              <w:rFonts w:eastAsia="Times New Roman"/>
+            </w:rPr>
+            <w:t>[2]</w:t>
+          </w:r>
+          <w:r>
+            <w:rPr>
+              <w:rFonts w:eastAsia="Times New Roman"/>
+            </w:rPr>
+            <w:tab/>
+            <w:t>B. Engquist and A. Majda, ‘Absorbing Boundary Conditions for the Numerical Simulation of Waves’, 1977.</w:t>
+          </w:r>
+        </w:p>
+        <w:p>
+          <w:r>
+            <w:rPr>
+              <w:rFonts w:eastAsia="Times New Roman"/>
+            </w:rPr>
+            <w:t> </w:t>
+          </w:r>
+        </w:p>
+      </w:sdtContent>
+    </w:sdt>
+    <w:p>
+      <w:pPr>
+        <w:jc w:val="center"/>
+      </w:pPr>
+    </w:p>
+    <w:p>
+      <w:pPr>
+        <w:jc w:val="center"/>
+      </w:pPr>
+    </w:p>
+    <w:p>
+      <w:pPr>
+        <w:jc w:val="center"/>
+      </w:pPr>
+    </w:p>
+    <w:p>
+      <w:pPr>
+        <w:jc w:val="center"/>
+      </w:pPr>
+    </w:p>
+    <w:p>
+      <w:pPr>
+        <w:jc w:val="center"/>
+      </w:pPr>
+    </w:p>
+    <w:p>
+      <w:pPr>
+        <w:jc w:val="center"/>
+      </w:pPr>
+    </w:p>
+    <w:p>
+      <w:pPr>
+        <w:jc w:val="center"/>
+      </w:pPr>
+    </w:p>
+    <w:p>
+      <w:pPr>
+        <w:jc w:val="center"/>
+      </w:pPr>
+    </w:p>
+    <w:p>
+      <w:pPr>
+        <w:jc w:val="center"/>
+      </w:pPr>
+    </w:p>
     <w:sectPr>
       <w:pgSz w:w="12240" w:h="15840"/>
       <w:pgMar w:top="1440" w:right="1440" w:bottom="1440" w:left="1440" w:header="720" w:footer="720" w:gutter="0"/>
@@ -6045,8 +6902,247 @@
 </w:document>
 </file>
 
+<file path=word/endnotes.xml><?xml version="1.0" encoding="utf-8"?>
+<w:endnotes xmlns:wpc="http://schemas.microsoft.com/office/word/2010/wordprocessingCanvas" xmlns:cx="http://schemas.microsoft.com/office/drawing/2014/chartex" xmlns:cx1="http://schemas.microsoft.com/office/drawing/2015/9/8/chartex" xmlns:cx2="http://schemas.microsoft.com/office/drawing/2015/10/21/chartex" xmlns:cx3="http://schemas.microsoft.com/office/drawing/2016/5/9/chartex" xmlns:cx4="http://schemas.microsoft.com/office/drawing/2016/5/10/chartex" xmlns:cx5="http://schemas.microsoft.com/office/drawing/2016/5/11/chartex" xmlns:cx6="http://schemas.microsoft.com/office/drawing/2016/5/12/chartex" xmlns:cx7="http://schemas.microsoft.com/office/drawing/2016/5/13/chartex" xmlns:cx8="http://schemas.microsoft.com/office/drawing/2016/5/14/chartex" xmlns:mc="http://schemas.openxmlformats.org/markup-compatibility/2006" xmlns:aink="http://schemas.microsoft.com/office/drawing/2016/ink" xmlns:am3d="http://schemas.microsoft.com/office/drawing/2017/model3d" xmlns:o="urn:schemas-microsoft-com:office:office" xmlns:oel="http://schemas.microsoft.com/office/2019/extlst" xmlns:r="http://schemas.openxmlformats.org/officeDocument/2006/relationships" xmlns:m="http://schemas.openxmlformats.org/officeDocument/2006/math" xmlns:v="urn:schemas-microsoft-com:vml" xmlns:wp14="http://schemas.microsoft.com/office/word/2010/wordprocessingDrawing" xmlns:wp="http://schemas.openxmlformats.org/drawingml/2006/wordprocessingDrawing" xmlns:w10="urn:schemas-microsoft-com:office:word" xmlns:w="http://schemas.openxmlformats.org/wordprocessingml/2006/main" xmlns:w14="http://schemas.microsoft.com/office/word/2010/wordml" xmlns:w15="http://schemas.microsoft.com/office/word/2012/wordml" xmlns:w16cex="http://schemas.microsoft.com/office/word/2018/wordml/cex" xmlns:w16cid="http://schemas.microsoft.com/office/word/2016/wordml/cid" xmlns:w16="http://schemas.microsoft.com/office/word/2018/wordml" xmlns:w16du="http://schemas.microsoft.com/office/word/2023/wordml/word16du" xmlns:w16sdtdh="http://schemas.microsoft.com/office/word/2020/wordml/sdtdatahash" xmlns:w16se="http://schemas.microsoft.com/office/word/2015/wordml/symex" xmlns:wpg="http://schemas.microsoft.com/office/word/2010/wordprocessingGroup" xmlns:wpi="http://schemas.microsoft.com/office/word/2010/wordprocessingInk" xmlns:wne="http://schemas.microsoft.com/office/word/2006/wordml" xmlns:wps="http://schemas.microsoft.com/office/word/2010/wordprocessingShape" mc:Ignorable="w14 w15 w16se w16cid w16 w16cex w16sdtdh w16du wp14">
+  <w:endnote w:type="separator" w:id="-1">
+    <w:p>
+      <w:pPr>
+        <w:spacing w:after="0" w:line="240" w:lineRule="auto"/>
+      </w:pPr>
+      <w:r>
+        <w:separator/>
+      </w:r>
+    </w:p>
+  </w:endnote>
+  <w:endnote w:type="continuationSeparator" w:id="0">
+    <w:p>
+      <w:pPr>
+        <w:spacing w:after="0" w:line="240" w:lineRule="auto"/>
+      </w:pPr>
+      <w:r>
+        <w:continuationSeparator/>
+      </w:r>
+    </w:p>
+  </w:endnote>
+</w:endnotes>
+</file>
+
+<file path=word/footnotes.xml><?xml version="1.0" encoding="utf-8"?>
+<w:footnotes xmlns:wpc="http://schemas.microsoft.com/office/word/2010/wordprocessingCanvas" xmlns:cx="http://schemas.microsoft.com/office/drawing/2014/chartex" xmlns:cx1="http://schemas.microsoft.com/office/drawing/2015/9/8/chartex" xmlns:cx2="http://schemas.microsoft.com/office/drawing/2015/10/21/chartex" xmlns:cx3="http://schemas.microsoft.com/office/drawing/2016/5/9/chartex" xmlns:cx4="http://schemas.microsoft.com/office/drawing/2016/5/10/chartex" xmlns:cx5="http://schemas.microsoft.com/office/drawing/2016/5/11/chartex" xmlns:cx6="http://schemas.microsoft.com/office/drawing/2016/5/12/chartex" xmlns:cx7="http://schemas.microsoft.com/office/drawing/2016/5/13/chartex" xmlns:cx8="http://schemas.microsoft.com/office/drawing/2016/5/14/chartex" xmlns:mc="http://schemas.openxmlformats.org/markup-compatibility/2006" xmlns:aink="http://schemas.microsoft.com/office/drawing/2016/ink" xmlns:am3d="http://schemas.microsoft.com/office/drawing/2017/model3d" xmlns:o="urn:schemas-microsoft-com:office:office" xmlns:oel="http://schemas.microsoft.com/office/2019/extlst" xmlns:r="http://schemas.openxmlformats.org/officeDocument/2006/relationships" xmlns:m="http://schemas.openxmlformats.org/officeDocument/2006/math" xmlns:v="urn:schemas-microsoft-com:vml" xmlns:wp14="http://schemas.microsoft.com/office/word/2010/wordprocessingDrawing" xmlns:wp="http://schemas.openxmlformats.org/drawingml/2006/wordprocessingDrawing" xmlns:w10="urn:schemas-microsoft-com:office:word" xmlns:w="http://schemas.openxmlformats.org/wordprocessingml/2006/main" xmlns:w14="http://schemas.microsoft.com/office/word/2010/wordml" xmlns:w15="http://schemas.microsoft.com/office/word/2012/wordml" xmlns:w16cex="http://schemas.microsoft.com/office/word/2018/wordml/cex" xmlns:w16cid="http://schemas.microsoft.com/office/word/2016/wordml/cid" xmlns:w16="http://schemas.microsoft.com/office/word/2018/wordml" xmlns:w16du="http://schemas.microsoft.com/office/word/2023/wordml/word16du" xmlns:w16sdtdh="http://schemas.microsoft.com/office/word/2020/wordml/sdtdatahash" xmlns:w16se="http://schemas.microsoft.com/office/word/2015/wordml/symex" xmlns:wpg="http://schemas.microsoft.com/office/word/2010/wordprocessingGroup" xmlns:wpi="http://schemas.microsoft.com/office/word/2010/wordprocessingInk" xmlns:wne="http://schemas.microsoft.com/office/word/2006/wordml" xmlns:wps="http://schemas.microsoft.com/office/word/2010/wordprocessingShape" mc:Ignorable="w14 w15 w16se w16cid w16 w16cex w16sdtdh w16du wp14">
+  <w:footnote w:type="separator" w:id="-1">
+    <w:p>
+      <w:pPr>
+        <w:spacing w:after="0" w:line="240" w:lineRule="auto"/>
+      </w:pPr>
+      <w:r>
+        <w:separator/>
+      </w:r>
+    </w:p>
+  </w:footnote>
+  <w:footnote w:type="continuationSeparator" w:id="0">
+    <w:p>
+      <w:pPr>
+        <w:spacing w:after="0" w:line="240" w:lineRule="auto"/>
+      </w:pPr>
+      <w:r>
+        <w:continuationSeparator/>
+      </w:r>
+    </w:p>
+  </w:footnote>
+</w:footnotes>
+</file>
+
+<file path=word/numbering.xml><?xml version="1.0" encoding="utf-8"?>
+<w:numbering xmlns:wpc="http://schemas.microsoft.com/office/word/2010/wordprocessingCanvas" xmlns:cx="http://schemas.microsoft.com/office/drawing/2014/chartex" xmlns:cx1="http://schemas.microsoft.com/office/drawing/2015/9/8/chartex" xmlns:cx2="http://schemas.microsoft.com/office/drawing/2015/10/21/chartex" xmlns:cx3="http://schemas.microsoft.com/office/drawing/2016/5/9/chartex" xmlns:cx4="http://schemas.microsoft.com/office/drawing/2016/5/10/chartex" xmlns:cx5="http://schemas.microsoft.com/office/drawing/2016/5/11/chartex" xmlns:cx6="http://schemas.microsoft.com/office/drawing/2016/5/12/chartex" xmlns:cx7="http://schemas.microsoft.com/office/drawing/2016/5/13/chartex" xmlns:cx8="http://schemas.microsoft.com/office/drawing/2016/5/14/chartex" xmlns:mc="http://schemas.openxmlformats.org/markup-compatibility/2006" xmlns:aink="http://schemas.microsoft.com/office/drawing/2016/ink" xmlns:am3d="http://schemas.microsoft.com/office/drawing/2017/model3d" xmlns:o="urn:schemas-microsoft-com:office:office" xmlns:oel="http://schemas.microsoft.com/office/2019/extlst" xmlns:r="http://schemas.openxmlformats.org/officeDocument/2006/relationships" xmlns:m="http://schemas.openxmlformats.org/officeDocument/2006/math" xmlns:v="urn:schemas-microsoft-com:vml" xmlns:wp14="http://schemas.microsoft.com/office/word/2010/wordprocessingDrawing" xmlns:wp="http://schemas.openxmlformats.org/drawingml/2006/wordprocessingDrawing" xmlns:w10="urn:schemas-microsoft-com:office:word" xmlns:w="http://schemas.openxmlformats.org/wordprocessingml/2006/main" xmlns:w14="http://schemas.microsoft.com/office/word/2010/wordml" xmlns:w15="http://schemas.microsoft.com/office/word/2012/wordml" xmlns:w16cex="http://schemas.microsoft.com/office/word/2018/wordml/cex" xmlns:w16cid="http://schemas.microsoft.com/office/word/2016/wordml/cid" xmlns:w16="http://schemas.microsoft.com/office/word/2018/wordml" xmlns:w16du="http://schemas.microsoft.com/office/word/2023/wordml/word16du" xmlns:w16sdtdh="http://schemas.microsoft.com/office/word/2020/wordml/sdtdatahash" xmlns:w16se="http://schemas.microsoft.com/office/word/2015/wordml/symex" xmlns:wpg="http://schemas.microsoft.com/office/word/2010/wordprocessingGroup" xmlns:wpi="http://schemas.microsoft.com/office/word/2010/wordprocessingInk" xmlns:wne="http://schemas.microsoft.com/office/word/2006/wordml" xmlns:wps="http://schemas.microsoft.com/office/word/2010/wordprocessingShape" mc:Ignorable="w14 w15 w16se w16cid w16 w16cex w16sdtdh w16du wp14">
+  <w:abstractNum w:abstractNumId="0" w15:restartNumberingAfterBreak="0">
+    <w:nsid w:val="1564517D"/>
+    <w:multiLevelType w:val="hybridMultilevel"/>
+    <w:tmpl w:val="84BEF39C"/>
+    <w:lvl w:ilvl="0" w:tplc="0409000F">
+      <w:start w:val="1"/>
+      <w:numFmt w:val="decimal"/>
+      <w:lvlText w:val="%1."/>
+      <w:lvlJc w:val="left"/>
+      <w:pPr>
+        <w:ind w:left="720" w:hanging="360"/>
+      </w:pPr>
+      <w:rPr>
+        <w:rFonts w:hint="default"/>
+      </w:rPr>
+    </w:lvl>
+    <w:lvl w:ilvl="1" w:tplc="04090019" w:tentative="1">
+      <w:start w:val="1"/>
+      <w:numFmt w:val="lowerLetter"/>
+      <w:lvlText w:val="%2."/>
+      <w:lvlJc w:val="left"/>
+      <w:pPr>
+        <w:ind w:left="1440" w:hanging="360"/>
+      </w:pPr>
+    </w:lvl>
+    <w:lvl w:ilvl="2" w:tplc="0409001B" w:tentative="1">
+      <w:start w:val="1"/>
+      <w:numFmt w:val="lowerRoman"/>
+      <w:lvlText w:val="%3."/>
+      <w:lvlJc w:val="right"/>
+      <w:pPr>
+        <w:ind w:left="2160" w:hanging="180"/>
+      </w:pPr>
+    </w:lvl>
+    <w:lvl w:ilvl="3" w:tplc="0409000F" w:tentative="1">
+      <w:start w:val="1"/>
+      <w:numFmt w:val="decimal"/>
+      <w:lvlText w:val="%4."/>
+      <w:lvlJc w:val="left"/>
+      <w:pPr>
+        <w:ind w:left="2880" w:hanging="360"/>
+      </w:pPr>
+    </w:lvl>
+    <w:lvl w:ilvl="4" w:tplc="04090019" w:tentative="1">
+      <w:start w:val="1"/>
+      <w:numFmt w:val="lowerLetter"/>
+      <w:lvlText w:val="%5."/>
+      <w:lvlJc w:val="left"/>
+      <w:pPr>
+        <w:ind w:left="3600" w:hanging="360"/>
+      </w:pPr>
+    </w:lvl>
+    <w:lvl w:ilvl="5" w:tplc="0409001B" w:tentative="1">
+      <w:start w:val="1"/>
+      <w:numFmt w:val="lowerRoman"/>
+      <w:lvlText w:val="%6."/>
+      <w:lvlJc w:val="right"/>
+      <w:pPr>
+        <w:ind w:left="4320" w:hanging="180"/>
+      </w:pPr>
+    </w:lvl>
+    <w:lvl w:ilvl="6" w:tplc="0409000F" w:tentative="1">
+      <w:start w:val="1"/>
+      <w:numFmt w:val="decimal"/>
+      <w:lvlText w:val="%7."/>
+      <w:lvlJc w:val="left"/>
+      <w:pPr>
+        <w:ind w:left="5040" w:hanging="360"/>
+      </w:pPr>
+    </w:lvl>
+    <w:lvl w:ilvl="7" w:tplc="04090019" w:tentative="1">
+      <w:start w:val="1"/>
+      <w:numFmt w:val="lowerLetter"/>
+      <w:lvlText w:val="%8."/>
+      <w:lvlJc w:val="left"/>
+      <w:pPr>
+        <w:ind w:left="5760" w:hanging="360"/>
+      </w:pPr>
+    </w:lvl>
+    <w:lvl w:ilvl="8" w:tplc="0409001B" w:tentative="1">
+      <w:start w:val="1"/>
+      <w:numFmt w:val="lowerRoman"/>
+      <w:lvlText w:val="%9."/>
+      <w:lvlJc w:val="right"/>
+      <w:pPr>
+        <w:ind w:left="6480" w:hanging="180"/>
+      </w:pPr>
+    </w:lvl>
+  </w:abstractNum>
+  <w:abstractNum w:abstractNumId="1" w15:restartNumberingAfterBreak="0">
+    <w:nsid w:val="788315E1"/>
+    <w:multiLevelType w:val="hybridMultilevel"/>
+    <w:tmpl w:val="A1E43700"/>
+    <w:lvl w:ilvl="0" w:tplc="0409000F">
+      <w:start w:val="1"/>
+      <w:numFmt w:val="decimal"/>
+      <w:lvlText w:val="%1."/>
+      <w:lvlJc w:val="left"/>
+      <w:pPr>
+        <w:ind w:left="720" w:hanging="360"/>
+      </w:pPr>
+      <w:rPr>
+        <w:rFonts w:hint="default"/>
+      </w:rPr>
+    </w:lvl>
+    <w:lvl w:ilvl="1" w:tplc="04090019" w:tentative="1">
+      <w:start w:val="1"/>
+      <w:numFmt w:val="lowerLetter"/>
+      <w:lvlText w:val="%2."/>
+      <w:lvlJc w:val="left"/>
+      <w:pPr>
+        <w:ind w:left="1440" w:hanging="360"/>
+      </w:pPr>
+    </w:lvl>
+    <w:lvl w:ilvl="2" w:tplc="0409001B" w:tentative="1">
+      <w:start w:val="1"/>
+      <w:numFmt w:val="lowerRoman"/>
+      <w:lvlText w:val="%3."/>
+      <w:lvlJc w:val="right"/>
+      <w:pPr>
+        <w:ind w:left="2160" w:hanging="180"/>
+      </w:pPr>
+    </w:lvl>
+    <w:lvl w:ilvl="3" w:tplc="0409000F" w:tentative="1">
+      <w:start w:val="1"/>
+      <w:numFmt w:val="decimal"/>
+      <w:lvlText w:val="%4."/>
+      <w:lvlJc w:val="left"/>
+      <w:pPr>
+        <w:ind w:left="2880" w:hanging="360"/>
+      </w:pPr>
+    </w:lvl>
+    <w:lvl w:ilvl="4" w:tplc="04090019" w:tentative="1">
+      <w:start w:val="1"/>
+      <w:numFmt w:val="lowerLetter"/>
+      <w:lvlText w:val="%5."/>
+      <w:lvlJc w:val="left"/>
+      <w:pPr>
+        <w:ind w:left="3600" w:hanging="360"/>
+      </w:pPr>
+    </w:lvl>
+    <w:lvl w:ilvl="5" w:tplc="0409001B" w:tentative="1">
+      <w:start w:val="1"/>
+      <w:numFmt w:val="lowerRoman"/>
+      <w:lvlText w:val="%6."/>
+      <w:lvlJc w:val="right"/>
+      <w:pPr>
+        <w:ind w:left="4320" w:hanging="180"/>
+      </w:pPr>
+    </w:lvl>
+    <w:lvl w:ilvl="6" w:tplc="0409000F" w:tentative="1">
+      <w:start w:val="1"/>
+      <w:numFmt w:val="decimal"/>
+      <w:lvlText w:val="%7."/>
+      <w:lvlJc w:val="left"/>
+      <w:pPr>
+        <w:ind w:left="5040" w:hanging="360"/>
+      </w:pPr>
+    </w:lvl>
+    <w:lvl w:ilvl="7" w:tplc="04090019" w:tentative="1">
+      <w:start w:val="1"/>
+      <w:numFmt w:val="lowerLetter"/>
+      <w:lvlText w:val="%8."/>
+      <w:lvlJc w:val="left"/>
+      <w:pPr>
+        <w:ind w:left="5760" w:hanging="360"/>
+      </w:pPr>
+    </w:lvl>
+    <w:lvl w:ilvl="8" w:tplc="0409001B" w:tentative="1">
+      <w:start w:val="1"/>
+      <w:numFmt w:val="lowerRoman"/>
+      <w:lvlText w:val="%9."/>
+      <w:lvlJc w:val="right"/>
+      <w:pPr>
+        <w:ind w:left="6480" w:hanging="180"/>
+      </w:pPr>
+    </w:lvl>
+  </w:abstractNum>
+  <w:num w:numId="1" w16cid:durableId="1689410774">
+    <w:abstractNumId w:val="0"/>
+  </w:num>
+  <w:num w:numId="2" w16cid:durableId="948775947">
+    <w:abstractNumId w:val="1"/>
+  </w:num>
+</w:numbering>
+</file>
+
 <file path=word/styles.xml><?xml version="1.0" encoding="utf-8"?>
-<w:styles xmlns:mc="http://schemas.openxmlformats.org/markup-compatibility/2006" xmlns:r="http://schemas.openxmlformats.org/officeDocument/2006/relationships" xmlns:w="http://schemas.openxmlformats.org/wordprocessingml/2006/main" xmlns:w14="http://schemas.microsoft.com/office/word/2010/wordml" xmlns:w15="http://schemas.microsoft.com/office/word/2012/wordml" xmlns:w16cid="http://schemas.microsoft.com/office/word/2016/wordml/cid" xmlns:w16se="http://schemas.microsoft.com/office/word/2015/wordml/symex" mc:Ignorable="w14 w15 w16se w16cid">
+<w:styles xmlns:mc="http://schemas.openxmlformats.org/markup-compatibility/2006" xmlns:r="http://schemas.openxmlformats.org/officeDocument/2006/relationships" xmlns:w="http://schemas.openxmlformats.org/wordprocessingml/2006/main" xmlns:w14="http://schemas.microsoft.com/office/word/2010/wordml" xmlns:w15="http://schemas.microsoft.com/office/word/2012/wordml" xmlns:w16cex="http://schemas.microsoft.com/office/word/2018/wordml/cex" xmlns:w16cid="http://schemas.microsoft.com/office/word/2016/wordml/cid" xmlns:w16="http://schemas.microsoft.com/office/word/2018/wordml" xmlns:w16du="http://schemas.microsoft.com/office/word/2023/wordml/word16du" xmlns:w16sdtdh="http://schemas.microsoft.com/office/word/2020/wordml/sdtdatahash" xmlns:w16se="http://schemas.microsoft.com/office/word/2015/wordml/symex" mc:Ignorable="w14 w15 w16se w16cid w16 w16cex w16sdtdh w16du">
   <w:docDefaults>
     <w:rPrDefault>
       <w:rPr>
@@ -6062,7 +7158,7 @@
       </w:pPr>
     </w:pPrDefault>
   </w:docDefaults>
-  <w:latentStyles w:defLockedState="0" w:defUIPriority="99" w:defSemiHidden="0" w:defUnhideWhenUsed="0" w:defQFormat="0" w:count="375">
+  <w:latentStyles w:defLockedState="0" w:defUIPriority="99" w:defSemiHidden="0" w:defUnhideWhenUsed="0" w:defQFormat="0" w:count="376">
     <w:lsdException w:name="Normal" w:uiPriority="0" w:qFormat="1"/>
     <w:lsdException w:name="heading 1" w:uiPriority="9" w:qFormat="1"/>
     <w:lsdException w:name="heading 2" w:semiHidden="1" w:uiPriority="9" w:unhideWhenUsed="1" w:qFormat="1"/>
@@ -6438,6 +7534,7 @@
     <w:lsdException w:name="Smart Hyperlink" w:semiHidden="1" w:unhideWhenUsed="1"/>
     <w:lsdException w:name="Hashtag" w:semiHidden="1" w:unhideWhenUsed="1"/>
     <w:lsdException w:name="Unresolved Mention" w:semiHidden="1" w:unhideWhenUsed="1"/>
+    <w:lsdException w:name="Smart Link" w:semiHidden="1" w:unhideWhenUsed="1"/>
   </w:latentStyles>
   <w:style w:type="paragraph" w:default="1" w:styleId="Normal">
     <w:name w:val="Normal"/>
@@ -6498,7 +7595,648 @@
       <w:szCs w:val="18"/>
     </w:rPr>
   </w:style>
+  <w:style w:type="paragraph" w:styleId="ListParagraph">
+    <w:name w:val="List Paragraph"/>
+    <w:basedOn w:val="Normal"/>
+    <w:uiPriority w:val="34"/>
+    <w:qFormat/>
+    <w:rsid w:val="00E432B4"/>
+    <w:pPr>
+      <w:ind w:left="720"/>
+      <w:contextualSpacing/>
+    </w:pPr>
+  </w:style>
+  <w:style w:type="paragraph" w:styleId="Header">
+    <w:name w:val="header"/>
+    <w:basedOn w:val="Normal"/>
+    <w:link w:val="HeaderChar"/>
+    <w:uiPriority w:val="99"/>
+    <w:unhideWhenUsed/>
+    <w:rsid w:val="0017259E"/>
+    <w:pPr>
+      <w:tabs>
+        <w:tab w:val="center" w:pos="4680"/>
+        <w:tab w:val="right" w:pos="9360"/>
+      </w:tabs>
+      <w:spacing w:after="0" w:line="240" w:lineRule="auto"/>
+    </w:pPr>
+  </w:style>
+  <w:style w:type="character" w:customStyle="1" w:styleId="HeaderChar">
+    <w:name w:val="Header Char"/>
+    <w:basedOn w:val="DefaultParagraphFont"/>
+    <w:link w:val="Header"/>
+    <w:uiPriority w:val="99"/>
+    <w:rsid w:val="0017259E"/>
+  </w:style>
+  <w:style w:type="paragraph" w:styleId="Footer">
+    <w:name w:val="footer"/>
+    <w:basedOn w:val="Normal"/>
+    <w:link w:val="FooterChar"/>
+    <w:uiPriority w:val="99"/>
+    <w:unhideWhenUsed/>
+    <w:rsid w:val="0017259E"/>
+    <w:pPr>
+      <w:tabs>
+        <w:tab w:val="center" w:pos="4680"/>
+        <w:tab w:val="right" w:pos="9360"/>
+      </w:tabs>
+      <w:spacing w:after="0" w:line="240" w:lineRule="auto"/>
+    </w:pPr>
+  </w:style>
+  <w:style w:type="character" w:customStyle="1" w:styleId="FooterChar">
+    <w:name w:val="Footer Char"/>
+    <w:basedOn w:val="DefaultParagraphFont"/>
+    <w:link w:val="Footer"/>
+    <w:uiPriority w:val="99"/>
+    <w:rsid w:val="0017259E"/>
+  </w:style>
 </w:styles>
+</file>
+
+<file path=word/glossary/document.xml><?xml version="1.0" encoding="utf-8"?>
+<w:glossaryDocument xmlns:wpc="http://schemas.microsoft.com/office/word/2010/wordprocessingCanvas" xmlns:cx="http://schemas.microsoft.com/office/drawing/2014/chartex" xmlns:cx1="http://schemas.microsoft.com/office/drawing/2015/9/8/chartex" xmlns:cx2="http://schemas.microsoft.com/office/drawing/2015/10/21/chartex" xmlns:cx3="http://schemas.microsoft.com/office/drawing/2016/5/9/chartex" xmlns:cx4="http://schemas.microsoft.com/office/drawing/2016/5/10/chartex" xmlns:cx5="http://schemas.microsoft.com/office/drawing/2016/5/11/chartex" xmlns:cx6="http://schemas.microsoft.com/office/drawing/2016/5/12/chartex" xmlns:cx7="http://schemas.microsoft.com/office/drawing/2016/5/13/chartex" xmlns:cx8="http://schemas.microsoft.com/office/drawing/2016/5/14/chartex" xmlns:mc="http://schemas.openxmlformats.org/markup-compatibility/2006" xmlns:aink="http://schemas.microsoft.com/office/drawing/2016/ink" xmlns:am3d="http://schemas.microsoft.com/office/drawing/2017/model3d" xmlns:o="urn:schemas-microsoft-com:office:office" xmlns:oel="http://schemas.microsoft.com/office/2019/extlst" xmlns:r="http://schemas.openxmlformats.org/officeDocument/2006/relationships" xmlns:m="http://schemas.openxmlformats.org/officeDocument/2006/math" xmlns:v="urn:schemas-microsoft-com:vml" xmlns:wp14="http://schemas.microsoft.com/office/word/2010/wordprocessingDrawing" xmlns:wp="http://schemas.openxmlformats.org/drawingml/2006/wordprocessingDrawing" xmlns:w10="urn:schemas-microsoft-com:office:word" xmlns:w="http://schemas.openxmlformats.org/wordprocessingml/2006/main" xmlns:w14="http://schemas.microsoft.com/office/word/2010/wordml" xmlns:w15="http://schemas.microsoft.com/office/word/2012/wordml" xmlns:w16cex="http://schemas.microsoft.com/office/word/2018/wordml/cex" xmlns:w16cid="http://schemas.microsoft.com/office/word/2016/wordml/cid" xmlns:w16="http://schemas.microsoft.com/office/word/2018/wordml" xmlns:w16du="http://schemas.microsoft.com/office/word/2023/wordml/word16du" xmlns:w16sdtdh="http://schemas.microsoft.com/office/word/2020/wordml/sdtdatahash" xmlns:w16se="http://schemas.microsoft.com/office/word/2015/wordml/symex" xmlns:wpg="http://schemas.microsoft.com/office/word/2010/wordprocessingGroup" xmlns:wpi="http://schemas.microsoft.com/office/word/2010/wordprocessingInk" xmlns:wne="http://schemas.microsoft.com/office/word/2006/wordml" xmlns:wps="http://schemas.microsoft.com/office/word/2010/wordprocessingShape" mc:Ignorable="w14 w15 w16se w16cid w16 w16cex w16sdtdh w16du wp14">
+  <w:docParts>
+    <w:docPart>
+      <w:docPartPr>
+        <w:name w:val="DefaultPlaceholder_-1854013440"/>
+        <w:category>
+          <w:name w:val="General"/>
+          <w:gallery w:val="placeholder"/>
+        </w:category>
+        <w:types>
+          <w:type w:val="bbPlcHdr"/>
+        </w:types>
+        <w:behaviors>
+          <w:behavior w:val="content"/>
+        </w:behaviors>
+        <w:guid w:val="{50C0FFB8-D73E-4A39-9128-C521308957C3}"/>
+      </w:docPartPr>
+      <w:docPartBody>
+        <w:p>
+          <w:r>
+            <w:rPr>
+              <w:rStyle w:val="PlaceholderText"/>
+            </w:rPr>
+            <w:t>Click or tap here to enter text.</w:t>
+          </w:r>
+        </w:p>
+      </w:docPartBody>
+    </w:docPart>
+  </w:docParts>
+</w:glossaryDocument>
+</file>
+
+<file path=word/glossary/fontTable.xml><?xml version="1.0" encoding="utf-8"?>
+<w:fonts xmlns:mc="http://schemas.openxmlformats.org/markup-compatibility/2006" xmlns:r="http://schemas.openxmlformats.org/officeDocument/2006/relationships" xmlns:w="http://schemas.openxmlformats.org/wordprocessingml/2006/main" xmlns:w14="http://schemas.microsoft.com/office/word/2010/wordml" xmlns:w15="http://schemas.microsoft.com/office/word/2012/wordml" xmlns:w16cex="http://schemas.microsoft.com/office/word/2018/wordml/cex" xmlns:w16cid="http://schemas.microsoft.com/office/word/2016/wordml/cid" xmlns:w16="http://schemas.microsoft.com/office/word/2018/wordml" xmlns:w16du="http://schemas.microsoft.com/office/word/2023/wordml/word16du" xmlns:w16sdtdh="http://schemas.microsoft.com/office/word/2020/wordml/sdtdatahash" xmlns:w16se="http://schemas.microsoft.com/office/word/2015/wordml/symex" mc:Ignorable="w14 w15 w16se w16cid w16 w16cex w16sdtdh w16du">
+  <w:font w:name="Times New Roman">
+    <w:panose1 w:val="02020603050405020304"/>
+    <w:charset w:val="00"/>
+    <w:family w:val="roman"/>
+    <w:pitch w:val="variable"/>
+    <w:sig w:usb0="E0002EFF" w:usb1="C000785B" w:usb2="00000009" w:usb3="00000000" w:csb0="000001FF" w:csb1="00000000"/>
+  </w:font>
+  <w:font w:name="Calibri">
+    <w:panose1 w:val="020F0502020204030204"/>
+    <w:charset w:val="00"/>
+    <w:family w:val="swiss"/>
+    <w:pitch w:val="variable"/>
+    <w:sig w:usb0="E4002EFF" w:usb1="C000247B" w:usb2="00000009" w:usb3="00000000" w:csb0="000001FF" w:csb1="00000000"/>
+  </w:font>
+  <w:font w:name="DengXian">
+    <w:altName w:val="等线"/>
+    <w:panose1 w:val="02010600030101010101"/>
+    <w:charset w:val="86"/>
+    <w:family w:val="auto"/>
+    <w:pitch w:val="variable"/>
+    <w:sig w:usb0="A00002BF" w:usb1="38CF7CFA" w:usb2="00000016" w:usb3="00000000" w:csb0="0004000F" w:csb1="00000000"/>
+  </w:font>
+  <w:font w:name="Cambria Math">
+    <w:panose1 w:val="02040503050406030204"/>
+    <w:charset w:val="00"/>
+    <w:family w:val="roman"/>
+    <w:pitch w:val="variable"/>
+    <w:sig w:usb0="E00006FF" w:usb1="420024FF" w:usb2="02000000" w:usb3="00000000" w:csb0="0000019F" w:csb1="00000000"/>
+  </w:font>
+  <w:font w:name="DengXian Light">
+    <w:altName w:val="等线 Light"/>
+    <w:panose1 w:val="02010600030101010101"/>
+    <w:charset w:val="86"/>
+    <w:family w:val="auto"/>
+    <w:pitch w:val="variable"/>
+    <w:sig w:usb0="A00002BF" w:usb1="38CF7CFA" w:usb2="00000016" w:usb3="00000000" w:csb0="0004000F" w:csb1="00000000"/>
+  </w:font>
+  <w:font w:name="Calibri Light">
+    <w:panose1 w:val="020F0302020204030204"/>
+    <w:charset w:val="00"/>
+    <w:family w:val="swiss"/>
+    <w:pitch w:val="variable"/>
+    <w:sig w:usb0="E4002EFF" w:usb1="C000247B" w:usb2="00000009" w:usb3="00000000" w:csb0="000001FF" w:csb1="00000000"/>
+  </w:font>
+  <w:font w:name="Aptos">
+    <w:charset w:val="00"/>
+    <w:family w:val="swiss"/>
+    <w:pitch w:val="variable"/>
+    <w:sig w:usb0="20000287" w:usb1="00000003" w:usb2="00000000" w:usb3="00000000" w:csb0="0000019F" w:csb1="00000000"/>
+  </w:font>
+  <w:font w:name="Aptos Display">
+    <w:charset w:val="00"/>
+    <w:family w:val="swiss"/>
+    <w:pitch w:val="variable"/>
+    <w:sig w:usb0="20000287" w:usb1="00000003" w:usb2="00000000" w:usb3="00000000" w:csb0="0000019F" w:csb1="00000000"/>
+  </w:font>
+</w:fonts>
+</file>
+
+<file path=word/glossary/settings.xml><?xml version="1.0" encoding="utf-8"?>
+<w:settings xmlns:mc="http://schemas.openxmlformats.org/markup-compatibility/2006" xmlns:o="urn:schemas-microsoft-com:office:office" xmlns:r="http://schemas.openxmlformats.org/officeDocument/2006/relationships" xmlns:m="http://schemas.openxmlformats.org/officeDocument/2006/math" xmlns:v="urn:schemas-microsoft-com:vml" xmlns:w10="urn:schemas-microsoft-com:office:word" xmlns:w="http://schemas.openxmlformats.org/wordprocessingml/2006/main" xmlns:w14="http://schemas.microsoft.com/office/word/2010/wordml" xmlns:w15="http://schemas.microsoft.com/office/word/2012/wordml" xmlns:w16cex="http://schemas.microsoft.com/office/word/2018/wordml/cex" xmlns:w16cid="http://schemas.microsoft.com/office/word/2016/wordml/cid" xmlns:w16="http://schemas.microsoft.com/office/word/2018/wordml" xmlns:w16du="http://schemas.microsoft.com/office/word/2023/wordml/word16du" xmlns:w16sdtdh="http://schemas.microsoft.com/office/word/2020/wordml/sdtdatahash" xmlns:w16se="http://schemas.microsoft.com/office/word/2015/wordml/symex" xmlns:sl="http://schemas.openxmlformats.org/schemaLibrary/2006/main" mc:Ignorable="w14 w15 w16se w16cid w16 w16cex w16sdtdh w16du">
+  <w:view w:val="normal"/>
+  <w:defaultTabStop w:val="720"/>
+  <w:characterSpacingControl w:val="doNotCompress"/>
+  <w:compat>
+    <w:useFELayout/>
+    <w:compatSetting w:name="compatibilityMode" w:uri="http://schemas.microsoft.com/office/word" w:val="15"/>
+    <w:compatSetting w:name="overrideTableStyleFontSizeAndJustification" w:uri="http://schemas.microsoft.com/office/word" w:val="1"/>
+    <w:compatSetting w:name="enableOpenTypeFeatures" w:uri="http://schemas.microsoft.com/office/word" w:val="1"/>
+    <w:compatSetting w:name="doNotFlipMirrorIndents" w:uri="http://schemas.microsoft.com/office/word" w:val="1"/>
+    <w:compatSetting w:name="differentiateMultirowTableHeaders" w:uri="http://schemas.microsoft.com/office/word" w:val="1"/>
+    <w:compatSetting w:name="useWord2013TrackBottomHyphenation" w:uri="http://schemas.microsoft.com/office/word" w:val="0"/>
+  </w:compat>
+  <w:rsids>
+    <w:rsidRoot w:val="000878F9"/>
+    <w:rsid w:val="000878F9"/>
+    <w:rsid w:val="009703E6"/>
+  </w:rsids>
+  <m:mathPr>
+    <m:mathFont m:val="Cambria Math"/>
+    <m:brkBin m:val="before"/>
+    <m:brkBinSub m:val="--"/>
+    <m:smallFrac m:val="0"/>
+    <m:dispDef/>
+    <m:lMargin m:val="0"/>
+    <m:rMargin m:val="0"/>
+    <m:defJc m:val="centerGroup"/>
+    <m:wrapIndent m:val="1440"/>
+    <m:intLim m:val="subSup"/>
+    <m:naryLim m:val="undOvr"/>
+  </m:mathPr>
+  <w:themeFontLang w:val="en-US" w:eastAsia="zh-CN"/>
+  <w:clrSchemeMapping w:bg1="light1" w:t1="dark1" w:bg2="light2" w:t2="dark2" w:accent1="accent1" w:accent2="accent2" w:accent3="accent3" w:accent4="accent4" w:accent5="accent5" w:accent6="accent6" w:hyperlink="hyperlink" w:followedHyperlink="followedHyperlink"/>
+  <w:decimalSymbol w:val="."/>
+  <w:listSeparator w:val=","/>
+  <w15:chartTrackingRefBased/>
+</w:settings>
+</file>
+
+<file path=word/glossary/styles.xml><?xml version="1.0" encoding="utf-8"?>
+<w:styles xmlns:mc="http://schemas.openxmlformats.org/markup-compatibility/2006" xmlns:r="http://schemas.openxmlformats.org/officeDocument/2006/relationships" xmlns:w="http://schemas.openxmlformats.org/wordprocessingml/2006/main" xmlns:w14="http://schemas.microsoft.com/office/word/2010/wordml" xmlns:w15="http://schemas.microsoft.com/office/word/2012/wordml" xmlns:w16cex="http://schemas.microsoft.com/office/word/2018/wordml/cex" xmlns:w16cid="http://schemas.microsoft.com/office/word/2016/wordml/cid" xmlns:w16="http://schemas.microsoft.com/office/word/2018/wordml" xmlns:w16du="http://schemas.microsoft.com/office/word/2023/wordml/word16du" xmlns:w16sdtdh="http://schemas.microsoft.com/office/word/2020/wordml/sdtdatahash" xmlns:w16se="http://schemas.microsoft.com/office/word/2015/wordml/symex" mc:Ignorable="w14 w15 w16se w16cid w16 w16cex w16sdtdh w16du">
+  <w:docDefaults>
+    <w:rPrDefault>
+      <w:rPr>
+        <w:rFonts w:asciiTheme="minorHAnsi" w:eastAsiaTheme="minorEastAsia" w:hAnsiTheme="minorHAnsi" w:cstheme="minorBidi"/>
+        <w:kern w:val="2"/>
+        <w:sz w:val="24"/>
+        <w:szCs w:val="24"/>
+        <w:lang w:val="en-US" w:eastAsia="zh-CN" w:bidi="ar-SA"/>
+        <w14:ligatures w14:val="standardContextual"/>
+      </w:rPr>
+    </w:rPrDefault>
+    <w:pPrDefault>
+      <w:pPr>
+        <w:spacing w:after="160" w:line="278" w:lineRule="auto"/>
+      </w:pPr>
+    </w:pPrDefault>
+  </w:docDefaults>
+  <w:latentStyles w:defLockedState="0" w:defUIPriority="99" w:defSemiHidden="0" w:defUnhideWhenUsed="0" w:defQFormat="0" w:count="376">
+    <w:lsdException w:name="Normal" w:uiPriority="0" w:qFormat="1"/>
+    <w:lsdException w:name="heading 1" w:uiPriority="9" w:qFormat="1"/>
+    <w:lsdException w:name="heading 2" w:semiHidden="1" w:uiPriority="9" w:unhideWhenUsed="1" w:qFormat="1"/>
+    <w:lsdException w:name="heading 3" w:semiHidden="1" w:uiPriority="9" w:unhideWhenUsed="1" w:qFormat="1"/>
+    <w:lsdException w:name="heading 4" w:semiHidden="1" w:uiPriority="9" w:unhideWhenUsed="1" w:qFormat="1"/>
+    <w:lsdException w:name="heading 5" w:semiHidden="1" w:uiPriority="9" w:unhideWhenUsed="1" w:qFormat="1"/>
+    <w:lsdException w:name="heading 6" w:semiHidden="1" w:uiPriority="9" w:unhideWhenUsed="1" w:qFormat="1"/>
+    <w:lsdException w:name="heading 7" w:semiHidden="1" w:uiPriority="9" w:unhideWhenUsed="1" w:qFormat="1"/>
+    <w:lsdException w:name="heading 8" w:semiHidden="1" w:uiPriority="9" w:unhideWhenUsed="1" w:qFormat="1"/>
+    <w:lsdException w:name="heading 9" w:semiHidden="1" w:uiPriority="9" w:unhideWhenUsed="1" w:qFormat="1"/>
+    <w:lsdException w:name="index 1" w:semiHidden="1" w:unhideWhenUsed="1"/>
+    <w:lsdException w:name="index 2" w:semiHidden="1" w:unhideWhenUsed="1"/>
+    <w:lsdException w:name="index 3" w:semiHidden="1" w:unhideWhenUsed="1"/>
+    <w:lsdException w:name="index 4" w:semiHidden="1" w:unhideWhenUsed="1"/>
+    <w:lsdException w:name="index 5" w:semiHidden="1" w:unhideWhenUsed="1"/>
+    <w:lsdException w:name="index 6" w:semiHidden="1" w:unhideWhenUsed="1"/>
+    <w:lsdException w:name="index 7" w:semiHidden="1" w:unhideWhenUsed="1"/>
+    <w:lsdException w:name="index 8" w:semiHidden="1" w:unhideWhenUsed="1"/>
+    <w:lsdException w:name="index 9" w:semiHidden="1" w:unhideWhenUsed="1"/>
+    <w:lsdException w:name="toc 1" w:semiHidden="1" w:uiPriority="39" w:unhideWhenUsed="1"/>
+    <w:lsdException w:name="toc 2" w:semiHidden="1" w:uiPriority="39" w:unhideWhenUsed="1"/>
+    <w:lsdException w:name="toc 3" w:semiHidden="1" w:uiPriority="39" w:unhideWhenUsed="1"/>
+    <w:lsdException w:name="toc 4" w:semiHidden="1" w:uiPriority="39" w:unhideWhenUsed="1"/>
+    <w:lsdException w:name="toc 5" w:semiHidden="1" w:uiPriority="39" w:unhideWhenUsed="1"/>
+    <w:lsdException w:name="toc 6" w:semiHidden="1" w:uiPriority="39" w:unhideWhenUsed="1"/>
+    <w:lsdException w:name="toc 7" w:semiHidden="1" w:uiPriority="39" w:unhideWhenUsed="1"/>
+    <w:lsdException w:name="toc 8" w:semiHidden="1" w:uiPriority="39" w:unhideWhenUsed="1"/>
+    <w:lsdException w:name="toc 9" w:semiHidden="1" w:uiPriority="39" w:unhideWhenUsed="1"/>
+    <w:lsdException w:name="Normal Indent" w:semiHidden="1" w:unhideWhenUsed="1"/>
+    <w:lsdException w:name="footnote text" w:semiHidden="1" w:unhideWhenUsed="1"/>
+    <w:lsdException w:name="annotation text" w:semiHidden="1" w:unhideWhenUsed="1"/>
+    <w:lsdException w:name="header" w:semiHidden="1" w:unhideWhenUsed="1"/>
+    <w:lsdException w:name="footer" w:semiHidden="1" w:unhideWhenUsed="1"/>
+    <w:lsdException w:name="index heading" w:semiHidden="1" w:unhideWhenUsed="1"/>
+    <w:lsdException w:name="caption" w:semiHidden="1" w:uiPriority="35" w:unhideWhenUsed="1" w:qFormat="1"/>
+    <w:lsdException w:name="table of figures" w:semiHidden="1" w:unhideWhenUsed="1"/>
+    <w:lsdException w:name="envelope address" w:semiHidden="1" w:unhideWhenUsed="1"/>
+    <w:lsdException w:name="envelope return" w:semiHidden="1" w:unhideWhenUsed="1"/>
+    <w:lsdException w:name="footnote reference" w:semiHidden="1" w:unhideWhenUsed="1"/>
+    <w:lsdException w:name="annotation reference" w:semiHidden="1" w:unhideWhenUsed="1"/>
+    <w:lsdException w:name="line number" w:semiHidden="1" w:unhideWhenUsed="1"/>
+    <w:lsdException w:name="page number" w:semiHidden="1" w:unhideWhenUsed="1"/>
+    <w:lsdException w:name="endnote reference" w:semiHidden="1" w:unhideWhenUsed="1"/>
+    <w:lsdException w:name="endnote text" w:semiHidden="1" w:unhideWhenUsed="1"/>
+    <w:lsdException w:name="table of authorities" w:semiHidden="1" w:unhideWhenUsed="1"/>
+    <w:lsdException w:name="macro" w:semiHidden="1" w:unhideWhenUsed="1"/>
+    <w:lsdException w:name="toa heading" w:semiHidden="1" w:unhideWhenUsed="1"/>
+    <w:lsdException w:name="List" w:semiHidden="1" w:unhideWhenUsed="1"/>
+    <w:lsdException w:name="List Bullet" w:semiHidden="1" w:unhideWhenUsed="1"/>
+    <w:lsdException w:name="List Number" w:semiHidden="1" w:unhideWhenUsed="1"/>
+    <w:lsdException w:name="List 2" w:semiHidden="1" w:unhideWhenUsed="1"/>
+    <w:lsdException w:name="List 3" w:semiHidden="1" w:unhideWhenUsed="1"/>
+    <w:lsdException w:name="List 4" w:semiHidden="1" w:unhideWhenUsed="1"/>
+    <w:lsdException w:name="List 5" w:semiHidden="1" w:unhideWhenUsed="1"/>
+    <w:lsdException w:name="List Bullet 2" w:semiHidden="1" w:unhideWhenUsed="1"/>
+    <w:lsdException w:name="List Bullet 3" w:semiHidden="1" w:unhideWhenUsed="1"/>
+    <w:lsdException w:name="List Bullet 4" w:semiHidden="1" w:unhideWhenUsed="1"/>
+    <w:lsdException w:name="List Bullet 5" w:semiHidden="1" w:unhideWhenUsed="1"/>
+    <w:lsdException w:name="List Number 2" w:semiHidden="1" w:unhideWhenUsed="1"/>
+    <w:lsdException w:name="List Number 3" w:semiHidden="1" w:unhideWhenUsed="1"/>
+    <w:lsdException w:name="List Number 4" w:semiHidden="1" w:unhideWhenUsed="1"/>
+    <w:lsdException w:name="List Number 5" w:semiHidden="1" w:unhideWhenUsed="1"/>
+    <w:lsdException w:name="Title" w:uiPriority="10" w:qFormat="1"/>
+    <w:lsdException w:name="Closing" w:semiHidden="1" w:unhideWhenUsed="1"/>
+    <w:lsdException w:name="Signature" w:semiHidden="1" w:unhideWhenUsed="1"/>
+    <w:lsdException w:name="Default Paragraph Font" w:semiHidden="1" w:uiPriority="1" w:unhideWhenUsed="1"/>
+    <w:lsdException w:name="Body Text" w:semiHidden="1" w:unhideWhenUsed="1"/>
+    <w:lsdException w:name="Body Text Indent" w:semiHidden="1" w:unhideWhenUsed="1"/>
+    <w:lsdException w:name="List Continue" w:semiHidden="1" w:unhideWhenUsed="1"/>
+    <w:lsdException w:name="List Continue 2" w:semiHidden="1" w:unhideWhenUsed="1"/>
+    <w:lsdException w:name="List Continue 3" w:semiHidden="1" w:unhideWhenUsed="1"/>
+    <w:lsdException w:name="List Continue 4" w:semiHidden="1" w:unhideWhenUsed="1"/>
+    <w:lsdException w:name="List Continue 5" w:semiHidden="1" w:unhideWhenUsed="1"/>
+    <w:lsdException w:name="Message Header" w:semiHidden="1" w:unhideWhenUsed="1"/>
+    <w:lsdException w:name="Subtitle" w:uiPriority="11" w:qFormat="1"/>
+    <w:lsdException w:name="Salutation" w:semiHidden="1" w:unhideWhenUsed="1"/>
+    <w:lsdException w:name="Date" w:semiHidden="1" w:unhideWhenUsed="1"/>
+    <w:lsdException w:name="Body Text First Indent" w:semiHidden="1" w:unhideWhenUsed="1"/>
+    <w:lsdException w:name="Body Text First Indent 2" w:semiHidden="1" w:unhideWhenUsed="1"/>
+    <w:lsdException w:name="Note Heading" w:semiHidden="1" w:unhideWhenUsed="1"/>
+    <w:lsdException w:name="Body Text 2" w:semiHidden="1" w:unhideWhenUsed="1"/>
+    <w:lsdException w:name="Body Text 3" w:semiHidden="1" w:unhideWhenUsed="1"/>
+    <w:lsdException w:name="Body Text Indent 2" w:semiHidden="1" w:unhideWhenUsed="1"/>
+    <w:lsdException w:name="Body Text Indent 3" w:semiHidden="1" w:unhideWhenUsed="1"/>
+    <w:lsdException w:name="Block Text" w:semiHidden="1" w:unhideWhenUsed="1"/>
+    <w:lsdException w:name="Hyperlink" w:semiHidden="1" w:unhideWhenUsed="1"/>
+    <w:lsdException w:name="FollowedHyperlink" w:semiHidden="1" w:unhideWhenUsed="1"/>
+    <w:lsdException w:name="Strong" w:uiPriority="22" w:qFormat="1"/>
+    <w:lsdException w:name="Emphasis" w:uiPriority="20" w:qFormat="1"/>
+    <w:lsdException w:name="Document Map" w:semiHidden="1" w:unhideWhenUsed="1"/>
+    <w:lsdException w:name="Plain Text" w:semiHidden="1" w:unhideWhenUsed="1"/>
+    <w:lsdException w:name="E-mail Signature" w:semiHidden="1" w:unhideWhenUsed="1"/>
+    <w:lsdException w:name="HTML Top of Form" w:semiHidden="1" w:unhideWhenUsed="1"/>
+    <w:lsdException w:name="HTML Bottom of Form" w:semiHidden="1" w:unhideWhenUsed="1"/>
+    <w:lsdException w:name="Normal (Web)" w:semiHidden="1" w:unhideWhenUsed="1"/>
+    <w:lsdException w:name="HTML Acronym" w:semiHidden="1" w:unhideWhenUsed="1"/>
+    <w:lsdException w:name="HTML Address" w:semiHidden="1" w:unhideWhenUsed="1"/>
+    <w:lsdException w:name="HTML Cite" w:semiHidden="1" w:unhideWhenUsed="1"/>
+    <w:lsdException w:name="HTML Code" w:semiHidden="1" w:unhideWhenUsed="1"/>
+    <w:lsdException w:name="HTML Definition" w:semiHidden="1" w:unhideWhenUsed="1"/>
+    <w:lsdException w:name="HTML Keyboard" w:semiHidden="1" w:unhideWhenUsed="1"/>
+    <w:lsdException w:name="HTML Preformatted" w:semiHidden="1" w:unhideWhenUsed="1"/>
+    <w:lsdException w:name="HTML Sample" w:semiHidden="1" w:unhideWhenUsed="1"/>
+    <w:lsdException w:name="HTML Typewriter" w:semiHidden="1" w:unhideWhenUsed="1"/>
+    <w:lsdException w:name="HTML Variable" w:semiHidden="1" w:unhideWhenUsed="1"/>
+    <w:lsdException w:name="Normal Table" w:semiHidden="1" w:unhideWhenUsed="1"/>
+    <w:lsdException w:name="annotation subject" w:semiHidden="1" w:unhideWhenUsed="1"/>
+    <w:lsdException w:name="No List" w:semiHidden="1" w:unhideWhenUsed="1"/>
+    <w:lsdException w:name="Outline List 1" w:semiHidden="1" w:unhideWhenUsed="1"/>
+    <w:lsdException w:name="Outline List 2" w:semiHidden="1" w:unhideWhenUsed="1"/>
+    <w:lsdException w:name="Outline List 3" w:semiHidden="1" w:unhideWhenUsed="1"/>
+    <w:lsdException w:name="Table Simple 1" w:semiHidden="1" w:unhideWhenUsed="1"/>
+    <w:lsdException w:name="Table Simple 2" w:semiHidden="1" w:unhideWhenUsed="1"/>
+    <w:lsdException w:name="Table Simple 3" w:semiHidden="1" w:unhideWhenUsed="1"/>
+    <w:lsdException w:name="Table Classic 1" w:semiHidden="1" w:unhideWhenUsed="1"/>
+    <w:lsdException w:name="Table Classic 2" w:semiHidden="1" w:unhideWhenUsed="1"/>
+    <w:lsdException w:name="Table Classic 3" w:semiHidden="1" w:unhideWhenUsed="1"/>
+    <w:lsdException w:name="Table Classic 4" w:semiHidden="1" w:unhideWhenUsed="1"/>
+    <w:lsdException w:name="Table Colorful 1" w:semiHidden="1" w:unhideWhenUsed="1"/>
+    <w:lsdException w:name="Table Colorful 2" w:semiHidden="1" w:unhideWhenUsed="1"/>
+    <w:lsdException w:name="Table Colorful 3" w:semiHidden="1" w:unhideWhenUsed="1"/>
+    <w:lsdException w:name="Table Columns 1" w:semiHidden="1" w:unhideWhenUsed="1"/>
+    <w:lsdException w:name="Table Columns 2" w:semiHidden="1" w:unhideWhenUsed="1"/>
+    <w:lsdException w:name="Table Columns 3" w:semiHidden="1" w:unhideWhenUsed="1"/>
+    <w:lsdException w:name="Table Columns 4" w:semiHidden="1" w:unhideWhenUsed="1"/>
+    <w:lsdException w:name="Table Columns 5" w:semiHidden="1" w:unhideWhenUsed="1"/>
+    <w:lsdException w:name="Table Grid 1" w:semiHidden="1" w:unhideWhenUsed="1"/>
+    <w:lsdException w:name="Table Grid 2" w:semiHidden="1" w:unhideWhenUsed="1"/>
+    <w:lsdException w:name="Table Grid 3" w:semiHidden="1" w:unhideWhenUsed="1"/>
+    <w:lsdException w:name="Table Grid 4" w:semiHidden="1" w:unhideWhenUsed="1"/>
+    <w:lsdException w:name="Table Grid 5" w:semiHidden="1" w:unhideWhenUsed="1"/>
+    <w:lsdException w:name="Table Grid 6" w:semiHidden="1" w:unhideWhenUsed="1"/>
+    <w:lsdException w:name="Table Grid 7" w:semiHidden="1" w:unhideWhenUsed="1"/>
+    <w:lsdException w:name="Table Grid 8" w:semiHidden="1" w:unhideWhenUsed="1"/>
+    <w:lsdException w:name="Table List 1" w:semiHidden="1" w:unhideWhenUsed="1"/>
+    <w:lsdException w:name="Table List 2" w:semiHidden="1" w:unhideWhenUsed="1"/>
+    <w:lsdException w:name="Table List 3" w:semiHidden="1" w:unhideWhenUsed="1"/>
+    <w:lsdException w:name="Table List 4" w:semiHidden="1" w:unhideWhenUsed="1"/>
+    <w:lsdException w:name="Table List 5" w:semiHidden="1" w:unhideWhenUsed="1"/>
+    <w:lsdException w:name="Table List 6" w:semiHidden="1" w:unhideWhenUsed="1"/>
+    <w:lsdException w:name="Table List 7" w:semiHidden="1" w:unhideWhenUsed="1"/>
+    <w:lsdException w:name="Table List 8" w:semiHidden="1" w:unhideWhenUsed="1"/>
+    <w:lsdException w:name="Table 3D effects 1" w:semiHidden="1" w:unhideWhenUsed="1"/>
+    <w:lsdException w:name="Table 3D effects 2" w:semiHidden="1" w:unhideWhenUsed="1"/>
+    <w:lsdException w:name="Table 3D effects 3" w:semiHidden="1" w:unhideWhenUsed="1"/>
+    <w:lsdException w:name="Table Contemporary" w:semiHidden="1" w:unhideWhenUsed="1"/>
+    <w:lsdException w:name="Table Elegant" w:semiHidden="1" w:unhideWhenUsed="1"/>
+    <w:lsdException w:name="Table Professional" w:semiHidden="1" w:unhideWhenUsed="1"/>
+    <w:lsdException w:name="Table Subtle 1" w:semiHidden="1" w:unhideWhenUsed="1"/>
+    <w:lsdException w:name="Table Subtle 2" w:semiHidden="1" w:unhideWhenUsed="1"/>
+    <w:lsdException w:name="Table Web 1" w:semiHidden="1" w:unhideWhenUsed="1"/>
+    <w:lsdException w:name="Table Web 2" w:semiHidden="1" w:unhideWhenUsed="1"/>
+    <w:lsdException w:name="Table Web 3" w:semiHidden="1" w:unhideWhenUsed="1"/>
+    <w:lsdException w:name="Balloon Text" w:semiHidden="1" w:unhideWhenUsed="1"/>
+    <w:lsdException w:name="Table Grid" w:uiPriority="39"/>
+    <w:lsdException w:name="Table Theme" w:semiHidden="1" w:unhideWhenUsed="1"/>
+    <w:lsdException w:name="Placeholder Text" w:semiHidden="1"/>
+    <w:lsdException w:name="No Spacing" w:uiPriority="1" w:qFormat="1"/>
+    <w:lsdException w:name="Light Shading" w:uiPriority="60"/>
+    <w:lsdException w:name="Light List" w:uiPriority="61"/>
+    <w:lsdException w:name="Light Grid" w:uiPriority="62"/>
+    <w:lsdException w:name="Medium Shading 1" w:uiPriority="63"/>
+    <w:lsdException w:name="Medium Shading 2" w:uiPriority="64"/>
+    <w:lsdException w:name="Medium List 1" w:uiPriority="65"/>
+    <w:lsdException w:name="Medium List 2" w:uiPriority="66"/>
+    <w:lsdException w:name="Medium Grid 1" w:uiPriority="67"/>
+    <w:lsdException w:name="Medium Grid 2" w:uiPriority="68"/>
+    <w:lsdException w:name="Medium Grid 3" w:uiPriority="69"/>
+    <w:lsdException w:name="Dark List" w:uiPriority="70"/>
+    <w:lsdException w:name="Colorful Shading" w:uiPriority="71"/>
+    <w:lsdException w:name="Colorful List" w:uiPriority="72"/>
+    <w:lsdException w:name="Colorful Grid" w:uiPriority="73"/>
+    <w:lsdException w:name="Light Shading Accent 1" w:uiPriority="60"/>
+    <w:lsdException w:name="Light List Accent 1" w:uiPriority="61"/>
+    <w:lsdException w:name="Light Grid Accent 1" w:uiPriority="62"/>
+    <w:lsdException w:name="Medium Shading 1 Accent 1" w:uiPriority="63"/>
+    <w:lsdException w:name="Medium Shading 2 Accent 1" w:uiPriority="64"/>
+    <w:lsdException w:name="Medium List 1 Accent 1" w:uiPriority="65"/>
+    <w:lsdException w:name="Revision" w:semiHidden="1"/>
+    <w:lsdException w:name="List Paragraph" w:uiPriority="34" w:qFormat="1"/>
+    <w:lsdException w:name="Quote" w:uiPriority="29" w:qFormat="1"/>
+    <w:lsdException w:name="Intense Quote" w:uiPriority="30" w:qFormat="1"/>
+    <w:lsdException w:name="Medium List 2 Accent 1" w:uiPriority="66"/>
+    <w:lsdException w:name="Medium Grid 1 Accent 1" w:uiPriority="67"/>
+    <w:lsdException w:name="Medium Grid 2 Accent 1" w:uiPriority="68"/>
+    <w:lsdException w:name="Medium Grid 3 Accent 1" w:uiPriority="69"/>
+    <w:lsdException w:name="Dark List Accent 1" w:uiPriority="70"/>
+    <w:lsdException w:name="Colorful Shading Accent 1" w:uiPriority="71"/>
+    <w:lsdException w:name="Colorful List Accent 1" w:uiPriority="72"/>
+    <w:lsdException w:name="Colorful Grid Accent 1" w:uiPriority="73"/>
+    <w:lsdException w:name="Light Shading Accent 2" w:uiPriority="60"/>
+    <w:lsdException w:name="Light List Accent 2" w:uiPriority="61"/>
+    <w:lsdException w:name="Light Grid Accent 2" w:uiPriority="62"/>
+    <w:lsdException w:name="Medium Shading 1 Accent 2" w:uiPriority="63"/>
+    <w:lsdException w:name="Medium Shading 2 Accent 2" w:uiPriority="64"/>
+    <w:lsdException w:name="Medium List 1 Accent 2" w:uiPriority="65"/>
+    <w:lsdException w:name="Medium List 2 Accent 2" w:uiPriority="66"/>
+    <w:lsdException w:name="Medium Grid 1 Accent 2" w:uiPriority="67"/>
+    <w:lsdException w:name="Medium Grid 2 Accent 2" w:uiPriority="68"/>
+    <w:lsdException w:name="Medium Grid 3 Accent 2" w:uiPriority="69"/>
+    <w:lsdException w:name="Dark List Accent 2" w:uiPriority="70"/>
+    <w:lsdException w:name="Colorful Shading Accent 2" w:uiPriority="71"/>
+    <w:lsdException w:name="Colorful List Accent 2" w:uiPriority="72"/>
+    <w:lsdException w:name="Colorful Grid Accent 2" w:uiPriority="73"/>
+    <w:lsdException w:name="Light Shading Accent 3" w:uiPriority="60"/>
+    <w:lsdException w:name="Light List Accent 3" w:uiPriority="61"/>
+    <w:lsdException w:name="Light Grid Accent 3" w:uiPriority="62"/>
+    <w:lsdException w:name="Medium Shading 1 Accent 3" w:uiPriority="63"/>
+    <w:lsdException w:name="Medium Shading 2 Accent 3" w:uiPriority="64"/>
+    <w:lsdException w:name="Medium List 1 Accent 3" w:uiPriority="65"/>
+    <w:lsdException w:name="Medium List 2 Accent 3" w:uiPriority="66"/>
+    <w:lsdException w:name="Medium Grid 1 Accent 3" w:uiPriority="67"/>
+    <w:lsdException w:name="Medium Grid 2 Accent 3" w:uiPriority="68"/>
+    <w:lsdException w:name="Medium Grid 3 Accent 3" w:uiPriority="69"/>
+    <w:lsdException w:name="Dark List Accent 3" w:uiPriority="70"/>
+    <w:lsdException w:name="Colorful Shading Accent 3" w:uiPriority="71"/>
+    <w:lsdException w:name="Colorful List Accent 3" w:uiPriority="72"/>
+    <w:lsdException w:name="Colorful Grid Accent 3" w:uiPriority="73"/>
+    <w:lsdException w:name="Light Shading Accent 4" w:uiPriority="60"/>
+    <w:lsdException w:name="Light List Accent 4" w:uiPriority="61"/>
+    <w:lsdException w:name="Light Grid Accent 4" w:uiPriority="62"/>
+    <w:lsdException w:name="Medium Shading 1 Accent 4" w:uiPriority="63"/>
+    <w:lsdException w:name="Medium Shading 2 Accent 4" w:uiPriority="64"/>
+    <w:lsdException w:name="Medium List 1 Accent 4" w:uiPriority="65"/>
+    <w:lsdException w:name="Medium List 2 Accent 4" w:uiPriority="66"/>
+    <w:lsdException w:name="Medium Grid 1 Accent 4" w:uiPriority="67"/>
+    <w:lsdException w:name="Medium Grid 2 Accent 4" w:uiPriority="68"/>
+    <w:lsdException w:name="Medium Grid 3 Accent 4" w:uiPriority="69"/>
+    <w:lsdException w:name="Dark List Accent 4" w:uiPriority="70"/>
+    <w:lsdException w:name="Colorful Shading Accent 4" w:uiPriority="71"/>
+    <w:lsdException w:name="Colorful List Accent 4" w:uiPriority="72"/>
+    <w:lsdException w:name="Colorful Grid Accent 4" w:uiPriority="73"/>
+    <w:lsdException w:name="Light Shading Accent 5" w:uiPriority="60"/>
+    <w:lsdException w:name="Light List Accent 5" w:uiPriority="61"/>
+    <w:lsdException w:name="Light Grid Accent 5" w:uiPriority="62"/>
+    <w:lsdException w:name="Medium Shading 1 Accent 5" w:uiPriority="63"/>
+    <w:lsdException w:name="Medium Shading 2 Accent 5" w:uiPriority="64"/>
+    <w:lsdException w:name="Medium List 1 Accent 5" w:uiPriority="65"/>
+    <w:lsdException w:name="Medium List 2 Accent 5" w:uiPriority="66"/>
+    <w:lsdException w:name="Medium Grid 1 Accent 5" w:uiPriority="67"/>
+    <w:lsdException w:name="Medium Grid 2 Accent 5" w:uiPriority="68"/>
+    <w:lsdException w:name="Medium Grid 3 Accent 5" w:uiPriority="69"/>
+    <w:lsdException w:name="Dark List Accent 5" w:uiPriority="70"/>
+    <w:lsdException w:name="Colorful Shading Accent 5" w:uiPriority="71"/>
+    <w:lsdException w:name="Colorful List Accent 5" w:uiPriority="72"/>
+    <w:lsdException w:name="Colorful Grid Accent 5" w:uiPriority="73"/>
+    <w:lsdException w:name="Light Shading Accent 6" w:uiPriority="60"/>
+    <w:lsdException w:name="Light List Accent 6" w:uiPriority="61"/>
+    <w:lsdException w:name="Light Grid Accent 6" w:uiPriority="62"/>
+    <w:lsdException w:name="Medium Shading 1 Accent 6" w:uiPriority="63"/>
+    <w:lsdException w:name="Medium Shading 2 Accent 6" w:uiPriority="64"/>
+    <w:lsdException w:name="Medium List 1 Accent 6" w:uiPriority="65"/>
+    <w:lsdException w:name="Medium List 2 Accent 6" w:uiPriority="66"/>
+    <w:lsdException w:name="Medium Grid 1 Accent 6" w:uiPriority="67"/>
+    <w:lsdException w:name="Medium Grid 2 Accent 6" w:uiPriority="68"/>
+    <w:lsdException w:name="Medium Grid 3 Accent 6" w:uiPriority="69"/>
+    <w:lsdException w:name="Dark List Accent 6" w:uiPriority="70"/>
+    <w:lsdException w:name="Colorful Shading Accent 6" w:uiPriority="71"/>
+    <w:lsdException w:name="Colorful List Accent 6" w:uiPriority="72"/>
+    <w:lsdException w:name="Colorful Grid Accent 6" w:uiPriority="73"/>
+    <w:lsdException w:name="Subtle Emphasis" w:uiPriority="19" w:qFormat="1"/>
+    <w:lsdException w:name="Intense Emphasis" w:uiPriority="21" w:qFormat="1"/>
+    <w:lsdException w:name="Subtle Reference" w:uiPriority="31" w:qFormat="1"/>
+    <w:lsdException w:name="Intense Reference" w:uiPriority="32" w:qFormat="1"/>
+    <w:lsdException w:name="Book Title" w:uiPriority="33" w:qFormat="1"/>
+    <w:lsdException w:name="Bibliography" w:semiHidden="1" w:uiPriority="37" w:unhideWhenUsed="1"/>
+    <w:lsdException w:name="TOC Heading" w:semiHidden="1" w:uiPriority="39" w:unhideWhenUsed="1" w:qFormat="1"/>
+    <w:lsdException w:name="Plain Table 1" w:uiPriority="41"/>
+    <w:lsdException w:name="Plain Table 2" w:uiPriority="42"/>
+    <w:lsdException w:name="Plain Table 3" w:uiPriority="43"/>
+    <w:lsdException w:name="Plain Table 4" w:uiPriority="44"/>
+    <w:lsdException w:name="Plain Table 5" w:uiPriority="45"/>
+    <w:lsdException w:name="Grid Table Light" w:uiPriority="40"/>
+    <w:lsdException w:name="Grid Table 1 Light" w:uiPriority="46"/>
+    <w:lsdException w:name="Grid Table 2" w:uiPriority="47"/>
+    <w:lsdException w:name="Grid Table 3" w:uiPriority="48"/>
+    <w:lsdException w:name="Grid Table 4" w:uiPriority="49"/>
+    <w:lsdException w:name="Grid Table 5 Dark" w:uiPriority="50"/>
+    <w:lsdException w:name="Grid Table 6 Colorful" w:uiPriority="51"/>
+    <w:lsdException w:name="Grid Table 7 Colorful" w:uiPriority="52"/>
+    <w:lsdException w:name="Grid Table 1 Light Accent 1" w:uiPriority="46"/>
+    <w:lsdException w:name="Grid Table 2 Accent 1" w:uiPriority="47"/>
+    <w:lsdException w:name="Grid Table 3 Accent 1" w:uiPriority="48"/>
+    <w:lsdException w:name="Grid Table 4 Accent 1" w:uiPriority="49"/>
+    <w:lsdException w:name="Grid Table 5 Dark Accent 1" w:uiPriority="50"/>
+    <w:lsdException w:name="Grid Table 6 Colorful Accent 1" w:uiPriority="51"/>
+    <w:lsdException w:name="Grid Table 7 Colorful Accent 1" w:uiPriority="52"/>
+    <w:lsdException w:name="Grid Table 1 Light Accent 2" w:uiPriority="46"/>
+    <w:lsdException w:name="Grid Table 2 Accent 2" w:uiPriority="47"/>
+    <w:lsdException w:name="Grid Table 3 Accent 2" w:uiPriority="48"/>
+    <w:lsdException w:name="Grid Table 4 Accent 2" w:uiPriority="49"/>
+    <w:lsdException w:name="Grid Table 5 Dark Accent 2" w:uiPriority="50"/>
+    <w:lsdException w:name="Grid Table 6 Colorful Accent 2" w:uiPriority="51"/>
+    <w:lsdException w:name="Grid Table 7 Colorful Accent 2" w:uiPriority="52"/>
+    <w:lsdException w:name="Grid Table 1 Light Accent 3" w:uiPriority="46"/>
+    <w:lsdException w:name="Grid Table 2 Accent 3" w:uiPriority="47"/>
+    <w:lsdException w:name="Grid Table 3 Accent 3" w:uiPriority="48"/>
+    <w:lsdException w:name="Grid Table 4 Accent 3" w:uiPriority="49"/>
+    <w:lsdException w:name="Grid Table 5 Dark Accent 3" w:uiPriority="50"/>
+    <w:lsdException w:name="Grid Table 6 Colorful Accent 3" w:uiPriority="51"/>
+    <w:lsdException w:name="Grid Table 7 Colorful Accent 3" w:uiPriority="52"/>
+    <w:lsdException w:name="Grid Table 1 Light Accent 4" w:uiPriority="46"/>
+    <w:lsdException w:name="Grid Table 2 Accent 4" w:uiPriority="47"/>
+    <w:lsdException w:name="Grid Table 3 Accent 4" w:uiPriority="48"/>
+    <w:lsdException w:name="Grid Table 4 Accent 4" w:uiPriority="49"/>
+    <w:lsdException w:name="Grid Table 5 Dark Accent 4" w:uiPriority="50"/>
+    <w:lsdException w:name="Grid Table 6 Colorful Accent 4" w:uiPriority="51"/>
+    <w:lsdException w:name="Grid Table 7 Colorful Accent 4" w:uiPriority="52"/>
+    <w:lsdException w:name="Grid Table 1 Light Accent 5" w:uiPriority="46"/>
+    <w:lsdException w:name="Grid Table 2 Accent 5" w:uiPriority="47"/>
+    <w:lsdException w:name="Grid Table 3 Accent 5" w:uiPriority="48"/>
+    <w:lsdException w:name="Grid Table 4 Accent 5" w:uiPriority="49"/>
+    <w:lsdException w:name="Grid Table 5 Dark Accent 5" w:uiPriority="50"/>
+    <w:lsdException w:name="Grid Table 6 Colorful Accent 5" w:uiPriority="51"/>
+    <w:lsdException w:name="Grid Table 7 Colorful Accent 5" w:uiPriority="52"/>
+    <w:lsdException w:name="Grid Table 1 Light Accent 6" w:uiPriority="46"/>
+    <w:lsdException w:name="Grid Table 2 Accent 6" w:uiPriority="47"/>
+    <w:lsdException w:name="Grid Table 3 Accent 6" w:uiPriority="48"/>
+    <w:lsdException w:name="Grid Table 4 Accent 6" w:uiPriority="49"/>
+    <w:lsdException w:name="Grid Table 5 Dark Accent 6" w:uiPriority="50"/>
+    <w:lsdException w:name="Grid Table 6 Colorful Accent 6" w:uiPriority="51"/>
+    <w:lsdException w:name="Grid Table 7 Colorful Accent 6" w:uiPriority="52"/>
+    <w:lsdException w:name="List Table 1 Light" w:uiPriority="46"/>
+    <w:lsdException w:name="List Table 2" w:uiPriority="47"/>
+    <w:lsdException w:name="List Table 3" w:uiPriority="48"/>
+    <w:lsdException w:name="List Table 4" w:uiPriority="49"/>
+    <w:lsdException w:name="List Table 5 Dark" w:uiPriority="50"/>
+    <w:lsdException w:name="List Table 6 Colorful" w:uiPriority="51"/>
+    <w:lsdException w:name="List Table 7 Colorful" w:uiPriority="52"/>
+    <w:lsdException w:name="List Table 1 Light Accent 1" w:uiPriority="46"/>
+    <w:lsdException w:name="List Table 2 Accent 1" w:uiPriority="47"/>
+    <w:lsdException w:name="List Table 3 Accent 1" w:uiPriority="48"/>
+    <w:lsdException w:name="List Table 4 Accent 1" w:uiPriority="49"/>
+    <w:lsdException w:name="List Table 5 Dark Accent 1" w:uiPriority="50"/>
+    <w:lsdException w:name="List Table 6 Colorful Accent 1" w:uiPriority="51"/>
+    <w:lsdException w:name="List Table 7 Colorful Accent 1" w:uiPriority="52"/>
+    <w:lsdException w:name="List Table 1 Light Accent 2" w:uiPriority="46"/>
+    <w:lsdException w:name="List Table 2 Accent 2" w:uiPriority="47"/>
+    <w:lsdException w:name="List Table 3 Accent 2" w:uiPriority="48"/>
+    <w:lsdException w:name="List Table 4 Accent 2" w:uiPriority="49"/>
+    <w:lsdException w:name="List Table 5 Dark Accent 2" w:uiPriority="50"/>
+    <w:lsdException w:name="List Table 6 Colorful Accent 2" w:uiPriority="51"/>
+    <w:lsdException w:name="List Table 7 Colorful Accent 2" w:uiPriority="52"/>
+    <w:lsdException w:name="List Table 1 Light Accent 3" w:uiPriority="46"/>
+    <w:lsdException w:name="List Table 2 Accent 3" w:uiPriority="47"/>
+    <w:lsdException w:name="List Table 3 Accent 3" w:uiPriority="48"/>
+    <w:lsdException w:name="List Table 4 Accent 3" w:uiPriority="49"/>
+    <w:lsdException w:name="List Table 5 Dark Accent 3" w:uiPriority="50"/>
+    <w:lsdException w:name="List Table 6 Colorful Accent 3" w:uiPriority="51"/>
+    <w:lsdException w:name="List Table 7 Colorful Accent 3" w:uiPriority="52"/>
+    <w:lsdException w:name="List Table 1 Light Accent 4" w:uiPriority="46"/>
+    <w:lsdException w:name="List Table 2 Accent 4" w:uiPriority="47"/>
+    <w:lsdException w:name="List Table 3 Accent 4" w:uiPriority="48"/>
+    <w:lsdException w:name="List Table 4 Accent 4" w:uiPriority="49"/>
+    <w:lsdException w:name="List Table 5 Dark Accent 4" w:uiPriority="50"/>
+    <w:lsdException w:name="List Table 6 Colorful Accent 4" w:uiPriority="51"/>
+    <w:lsdException w:name="List Table 7 Colorful Accent 4" w:uiPriority="52"/>
+    <w:lsdException w:name="List Table 1 Light Accent 5" w:uiPriority="46"/>
+    <w:lsdException w:name="List Table 2 Accent 5" w:uiPriority="47"/>
+    <w:lsdException w:name="List Table 3 Accent 5" w:uiPriority="48"/>
+    <w:lsdException w:name="List Table 4 Accent 5" w:uiPriority="49"/>
+    <w:lsdException w:name="List Table 5 Dark Accent 5" w:uiPriority="50"/>
+    <w:lsdException w:name="List Table 6 Colorful Accent 5" w:uiPriority="51"/>
+    <w:lsdException w:name="List Table 7 Colorful Accent 5" w:uiPriority="52"/>
+    <w:lsdException w:name="List Table 1 Light Accent 6" w:uiPriority="46"/>
+    <w:lsdException w:name="List Table 2 Accent 6" w:uiPriority="47"/>
+    <w:lsdException w:name="List Table 3 Accent 6" w:uiPriority="48"/>
+    <w:lsdException w:name="List Table 4 Accent 6" w:uiPriority="49"/>
+    <w:lsdException w:name="List Table 5 Dark Accent 6" w:uiPriority="50"/>
+    <w:lsdException w:name="List Table 6 Colorful Accent 6" w:uiPriority="51"/>
+    <w:lsdException w:name="List Table 7 Colorful Accent 6" w:uiPriority="52"/>
+    <w:lsdException w:name="Mention" w:semiHidden="1" w:unhideWhenUsed="1"/>
+    <w:lsdException w:name="Smart Hyperlink" w:semiHidden="1" w:unhideWhenUsed="1"/>
+    <w:lsdException w:name="Hashtag" w:semiHidden="1" w:unhideWhenUsed="1"/>
+    <w:lsdException w:name="Unresolved Mention" w:semiHidden="1" w:unhideWhenUsed="1"/>
+    <w:lsdException w:name="Smart Link" w:semiHidden="1" w:unhideWhenUsed="1"/>
+  </w:latentStyles>
+  <w:style w:type="paragraph" w:default="1" w:styleId="Normal">
+    <w:name w:val="Normal"/>
+    <w:qFormat/>
+  </w:style>
+  <w:style w:type="character" w:default="1" w:styleId="DefaultParagraphFont">
+    <w:name w:val="Default Paragraph Font"/>
+    <w:uiPriority w:val="1"/>
+    <w:semiHidden/>
+    <w:unhideWhenUsed/>
+  </w:style>
+  <w:style w:type="table" w:default="1" w:styleId="TableNormal">
+    <w:name w:val="Normal Table"/>
+    <w:uiPriority w:val="99"/>
+    <w:semiHidden/>
+    <w:unhideWhenUsed/>
+    <w:tblPr>
+      <w:tblInd w:w="0" w:type="dxa"/>
+      <w:tblCellMar>
+        <w:top w:w="0" w:type="dxa"/>
+        <w:left w:w="108" w:type="dxa"/>
+        <w:bottom w:w="0" w:type="dxa"/>
+        <w:right w:w="108" w:type="dxa"/>
+      </w:tblCellMar>
+    </w:tblPr>
+  </w:style>
+  <w:style w:type="numbering" w:default="1" w:styleId="NoList">
+    <w:name w:val="No List"/>
+    <w:uiPriority w:val="99"/>
+    <w:semiHidden/>
+    <w:unhideWhenUsed/>
+  </w:style>
+  <w:style w:type="character" w:styleId="PlaceholderText">
+    <w:name w:val="Placeholder Text"/>
+    <w:basedOn w:val="DefaultParagraphFont"/>
+    <w:uiPriority w:val="99"/>
+    <w:semiHidden/>
+    <w:rsid w:val="000878F9"/>
+    <w:rPr>
+      <w:color w:val="808080"/>
+    </w:rPr>
+  </w:style>
+  <w:style w:type="paragraph" w:customStyle="1" w:styleId="616A104DD363445199B876131688C408">
+    <w:name w:val="616A104DD363445199B876131688C408"/>
+    <w:rsid w:val="000878F9"/>
+  </w:style>
+</w:styles>
+</file>
+
+<file path=word/glossary/webSettings.xml><?xml version="1.0" encoding="utf-8"?>
+<w:webSettings xmlns:mc="http://schemas.openxmlformats.org/markup-compatibility/2006" xmlns:r="http://schemas.openxmlformats.org/officeDocument/2006/relationships" xmlns:w="http://schemas.openxmlformats.org/wordprocessingml/2006/main" xmlns:w14="http://schemas.microsoft.com/office/word/2010/wordml" xmlns:w15="http://schemas.microsoft.com/office/word/2012/wordml" xmlns:w16cex="http://schemas.microsoft.com/office/word/2018/wordml/cex" xmlns:w16cid="http://schemas.microsoft.com/office/word/2016/wordml/cid" xmlns:w16="http://schemas.microsoft.com/office/word/2018/wordml" xmlns:w16du="http://schemas.microsoft.com/office/word/2023/wordml/word16du" xmlns:w16sdtdh="http://schemas.microsoft.com/office/word/2020/wordml/sdtdatahash" xmlns:w16se="http://schemas.microsoft.com/office/word/2015/wordml/symex" mc:Ignorable="w14 w15 w16se w16cid w16 w16cex w16sdtdh w16du">
+  <w:optimizeForBrowser/>
+  <w:allowPNG/>
+</w:webSettings>
 </file>
 
 <file path=word/theme/theme1.xml><?xml version="1.0" encoding="utf-8"?>
@@ -6794,4 +8532,40 @@
     </a:ext>
   </a:extLst>
 </a:theme>
+</file>
+
+<file path=word/webextensions/taskpanes.xml><?xml version="1.0" encoding="utf-8"?>
+<wetp:taskpanes xmlns:wetp="http://schemas.microsoft.com/office/webextensions/taskpanes/2010/11">
+  <wetp:taskpane dockstate="right" visibility="0" width="350" row="2">
+    <wetp:webextensionref xmlns:r="http://schemas.openxmlformats.org/officeDocument/2006/relationships" r:id="rId1"/>
+  </wetp:taskpane>
+</wetp:taskpanes>
+</file>
+
+<file path=word/webextensions/webextension1.xml><?xml version="1.0" encoding="utf-8"?>
+<we:webextension xmlns:we="http://schemas.microsoft.com/office/webextensions/webextension/2010/11" id="{27C0C08C-A97C-462E-B60E-6673ECD6E6C5}">
+  <we:reference id="wa104382081" version="1.55.1.0" store="en-US" storeType="OMEX"/>
+  <we:alternateReferences>
+    <we:reference id="WA104382081" version="1.55.1.0" store="" storeType="OMEX"/>
+  </we:alternateReferences>
+  <we:properties>
+    <we:property name="MENDELEY_CITATIONS" value="[{&quot;citationID&quot;:&quot;MENDELEY_CITATION_935ca1a1-7e70-4803-b4e6-a366b0ca98ad&quot;,&quot;properties&quot;:{&quot;noteIndex&quot;:0},&quot;isEdited&quot;:false,&quot;manualOverride&quot;:{&quot;isManuallyOverridden&quot;:false,&quot;citeprocText&quot;:&quot;[1]&quot;,&quot;manualOverrideText&quot;:&quot;&quot;},&quot;citationTag&quot;:&quot;MENDELEY_CITATION_v3_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&quot;,&quot;citationItems&quot;:[{&quot;id&quot;:&quot;618d4ae8-5987-30ee-b1ea-3797209f866b&quot;,&quot;itemData&quot;:{&quot;type&quot;:&quot;report&quot;,&quot;id&quot;:&quot;618d4ae8-5987-30ee-b1ea-3797209f866b&quot;,&quot;title&quot;:&quot;EE757 Numerical Techniques in Electromagnetics Lecture 8&quot;,&quot;author&quot;:[{&quot;family&quot;:&quot;Dr. Mohamed Bakr&quot;,&quot;given&quot;:&quot;&quot;,&quot;parse-names&quot;:false,&quot;dropping-particle&quot;:&quot;&quot;,&quot;non-dropping-particle&quot;:&quot;&quot;}],&quot;container-title-short&quot;:&quot;&quot;},&quot;isTemporary&quot;:false}]},{&quot;citationID&quot;:&quot;MENDELEY_CITATION_c928a2ea-c56a-4e66-b1ca-00edd0220a42&quot;,&quot;properties&quot;:{&quot;noteIndex&quot;:0},&quot;isEdited&quot;:false,&quot;manualOverride&quot;:{&quot;isManuallyOverridden&quot;:false,&quot;citeprocText&quot;:&quot;[2]&quot;,&quot;manualOverrideText&quot;:&quot;&quot;},&quot;citationTag&quot;:&quot;MENDELEY_CITATION_v3_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&quot;,&quot;citationItems&quot;:[{&quot;id&quot;:&quot;7bca6087-3ca5-3a14-aee6-100da050b914&quot;,&quot;itemData&quot;:{&quot;type&quot;:&quot;report&quot;,&quot;id&quot;:&quot;7bca6087-3ca5-3a14-aee6-100da050b914&quot;,&quot;title&quot;:&quot;Absorbing Boundary Conditions for the Numerical Simulation of Waves&quot;,&quot;author&quot;:[{&quot;family&quot;:&quot;Engquist&quot;,&quot;given&quot;:&quot;Bjorn&quot;,&quot;parse-names&quot;:false,&quot;dropping-particle&quot;:&quot;&quot;,&quot;non-dropping-particle&quot;:&quot;&quot;},{&quot;family&quot;:&quot;Majda&quot;,&quot;given&quot;:&quot;Andrew&quot;,&quot;parse-names&quot;:false,&quot;dropping-particle&quot;:&quot;&quot;,&quot;non-dropping-particle&quot;:&quot;&quot;}],&quot;container-title&quot;:&quot;Source: Mathematics of Computation&quot;,&quot;issued&quot;:{&quot;date-parts&quot;:[[1977]]},&quot;number-of-pages&quot;:&quot;629-651&quot;,&quot;issue&quot;:&quot;139&quot;,&quot;volume&quot;:&quot;31&quot;,&quot;container-title-short&quot;:&quot;&quot;},&quot;isTemporary&quot;:false}]}]"/>
+    <we:property name="MENDELEY_CITATIONS_LOCALE_CODE" value="&quot;en-GB&quot;"/>
+    <we:property name="MENDELEY_CITATIONS_STYLE" value="{&quot;id&quot;:&quot;https://www.zotero.org/styles/ieee&quot;,&quot;title&quot;:&quot;IEEE&quot;,&quot;format&quot;:&quot;numeric&quot;,&quot;defaultLocale&quot;:null,&quot;isLocaleCodeValid&quot;:true}"/>
+  </we:properties>
+  <we:bindings/>
+  <we:snapshot xmlns:r="http://schemas.openxmlformats.org/officeDocument/2006/relationships"/>
+</we:webextension>
+</file>
+
+<file path=customXml/item1.xml><?xml version="1.0" encoding="utf-8"?>
+<b:Sources xmlns:b="http://schemas.openxmlformats.org/officeDocument/2006/bibliography" xmlns="http://schemas.openxmlformats.org/officeDocument/2006/bibliography" SelectedStyle="\APASixthEditionOfficeOnline.xsl" StyleName="APA" Version="6"/>
+</file>
+
+<file path=customXml/itemProps1.xml><?xml version="1.0" encoding="utf-8"?>
+<ds:datastoreItem xmlns:ds="http://schemas.openxmlformats.org/officeDocument/2006/customXml" ds:itemID="{02B96AB7-AC26-4DED-8C4B-B9274908DF98}">
+  <ds:schemaRefs>
+    <ds:schemaRef ds:uri="http://schemas.openxmlformats.org/officeDocument/2006/bibliography"/>
+  </ds:schemaRefs>
+</ds:datastoreItem>
 </file>
</xml_diff>